<commit_message>
Progetto terminato, siamo in attesa di feedback dalla prof
</commit_message>
<xml_diff>
--- a/SSD SmartLaundry.docx
+++ b/SSD SmartLaundry.docx
@@ -25,7 +25,7 @@
           <w:noProof/>
         </w:rPr>
         <w:drawing>
-          <wp:inline distT="0" distB="0" distL="0" distR="0" wp14:anchorId="4622368B" wp14:editId="29935C99">
+          <wp:inline distT="0" distB="0" distL="0" distR="0" wp14:anchorId="3CC16D41" wp14:editId="63893818">
             <wp:extent cx="2409825" cy="2371725"/>
             <wp:effectExtent l="0" t="0" r="0" b="0"/>
             <wp:docPr id="24" name="Picture 24"/>
@@ -38,7 +38,7 @@
                     <pic:cNvPicPr/>
                   </pic:nvPicPr>
                   <pic:blipFill>
-                    <a:blip r:embed="rId7"/>
+                    <a:blip r:embed="rId5"/>
                     <a:stretch>
                       <a:fillRect/>
                     </a:stretch>
@@ -64,35 +64,35 @@
         <w:spacing w:after="39" w:line="259" w:lineRule="auto"/>
         <w:jc w:val="center"/>
       </w:pPr>
-      <w:proofErr w:type="spellStart"/>
       <w:r>
         <w:rPr>
           <w:b/>
           <w:sz w:val="48"/>
         </w:rPr>
-        <w:t>L</w:t>
+        <w:t>S</w:t>
       </w:r>
       <w:r>
         <w:rPr>
           <w:b/>
           <w:sz w:val="48"/>
         </w:rPr>
-        <w:t>aundry</w:t>
-      </w:r>
-      <w:proofErr w:type="spellEnd"/>
+        <w:t xml:space="preserve">mart </w:t>
+      </w:r>
+      <w:proofErr w:type="spellStart"/>
       <w:r>
         <w:rPr>
           <w:b/>
           <w:sz w:val="48"/>
         </w:rPr>
-        <w:t xml:space="preserve"> S</w:t>
-      </w:r>
+        <w:t>Laundry</w:t>
+      </w:r>
+      <w:proofErr w:type="spellEnd"/>
       <w:r>
         <w:rPr>
           <w:b/>
           <w:sz w:val="48"/>
         </w:rPr>
-        <w:t>mart - SDD</w:t>
+        <w:t xml:space="preserve"> - SDD</w:t>
       </w:r>
     </w:p>
     <w:p>
@@ -183,13 +183,7 @@
         <w:rPr>
           <w:i/>
         </w:rPr>
-        <w:t xml:space="preserve">Buonomo Alessio </w:t>
-      </w:r>
-      <w:r>
-        <w:rPr>
-          <w:i/>
-        </w:rPr>
-        <w:t>0124002066</w:t>
+        <w:t>Buonomo Alessio 0124002066</w:t>
       </w:r>
     </w:p>
     <w:p>
@@ -236,675 +230,9 @@
     <w:bookmarkEnd w:id="0"/>
     <w:p>
       <w:pPr>
-        <w:spacing w:after="91" w:line="259" w:lineRule="auto"/>
-        <w:ind w:left="-5"/>
-      </w:pPr>
-      <w:r>
-        <w:rPr>
-          <w:sz w:val="54"/>
-        </w:rPr>
-        <w:lastRenderedPageBreak/>
-        <w:t>Indice</w:t>
-      </w:r>
-    </w:p>
-    <w:sdt>
-      <w:sdtPr>
-        <w:rPr>
-          <w:color w:val="000000"/>
-          <w:sz w:val="22"/>
-        </w:rPr>
-        <w:id w:val="-1478377043"/>
-        <w:docPartObj>
-          <w:docPartGallery w:val="Table of Contents"/>
-        </w:docPartObj>
-      </w:sdtPr>
-      <w:sdtContent>
-        <w:p>
-          <w:pPr>
-            <w:pStyle w:val="Sommario1"/>
-            <w:tabs>
-              <w:tab w:val="right" w:leader="dot" w:pos="9026"/>
-            </w:tabs>
-          </w:pPr>
-          <w:r>
-            <w:fldChar w:fldCharType="begin"/>
-          </w:r>
-          <w:r>
-            <w:instrText xml:space="preserve"> TOC \o "1-2" \h \z \u </w:instrText>
-          </w:r>
-          <w:r>
-            <w:fldChar w:fldCharType="separate"/>
-          </w:r>
-          <w:hyperlink w:anchor="_Toc9518">
-            <w:r>
-              <w:t>1. Introduzione</w:t>
-            </w:r>
-            <w:r>
-              <w:tab/>
-            </w:r>
-            <w:r>
-              <w:fldChar w:fldCharType="begin"/>
-            </w:r>
-            <w:r>
-              <w:instrText>PAGEREF _Toc9518 \h</w:instrText>
-            </w:r>
-            <w:r>
-              <w:fldChar w:fldCharType="separate"/>
-            </w:r>
-            <w:r>
-              <w:t>3</w:t>
-            </w:r>
-            <w:r>
-              <w:fldChar w:fldCharType="end"/>
-            </w:r>
-          </w:hyperlink>
-        </w:p>
-        <w:p>
-          <w:pPr>
-            <w:pStyle w:val="Sommario2"/>
-            <w:tabs>
-              <w:tab w:val="right" w:leader="dot" w:pos="9026"/>
-            </w:tabs>
-          </w:pPr>
-          <w:hyperlink w:anchor="_Toc9519">
-            <w:r>
-              <w:t>1.1 Scopo del sistema</w:t>
-            </w:r>
-            <w:r>
-              <w:tab/>
-            </w:r>
-            <w:r>
-              <w:fldChar w:fldCharType="begin"/>
-            </w:r>
-            <w:r>
-              <w:instrText>PAGEREF _Toc9519 \h</w:instrText>
-            </w:r>
-            <w:r>
-              <w:fldChar w:fldCharType="separate"/>
-            </w:r>
-            <w:r>
-              <w:t>3</w:t>
-            </w:r>
-            <w:r>
-              <w:fldChar w:fldCharType="end"/>
-            </w:r>
-          </w:hyperlink>
-        </w:p>
-        <w:p>
-          <w:pPr>
-            <w:pStyle w:val="Sommario2"/>
-            <w:tabs>
-              <w:tab w:val="right" w:leader="dot" w:pos="9026"/>
-            </w:tabs>
-          </w:pPr>
-          <w:hyperlink w:anchor="_Toc9520">
-            <w:r>
-              <w:t>1.2 Obiettivi di progettazione</w:t>
-            </w:r>
-            <w:r>
-              <w:tab/>
-            </w:r>
-            <w:r>
-              <w:fldChar w:fldCharType="begin"/>
-            </w:r>
-            <w:r>
-              <w:instrText>PAGEREF _Toc9520 \h</w:instrText>
-            </w:r>
-            <w:r>
-              <w:fldChar w:fldCharType="separate"/>
-            </w:r>
-            <w:r>
-              <w:t>3</w:t>
-            </w:r>
-            <w:r>
-              <w:fldChar w:fldCharType="end"/>
-            </w:r>
-          </w:hyperlink>
-        </w:p>
-        <w:p>
-          <w:pPr>
-            <w:pStyle w:val="Sommario2"/>
-            <w:tabs>
-              <w:tab w:val="right" w:leader="dot" w:pos="9026"/>
-            </w:tabs>
-          </w:pPr>
-          <w:hyperlink w:anchor="_Toc9521">
-            <w:r>
-              <w:t>1.3 Definizioni, acronimi e abbreviazioni</w:t>
-            </w:r>
-            <w:r>
-              <w:tab/>
-            </w:r>
-            <w:r>
-              <w:fldChar w:fldCharType="begin"/>
-            </w:r>
-            <w:r>
-              <w:instrText>PAGEREF _Toc9521 \h</w:instrText>
-            </w:r>
-            <w:r>
-              <w:fldChar w:fldCharType="separate"/>
-            </w:r>
-            <w:r>
-              <w:t>4</w:t>
-            </w:r>
-            <w:r>
-              <w:fldChar w:fldCharType="end"/>
-            </w:r>
-          </w:hyperlink>
-        </w:p>
-        <w:p>
-          <w:pPr>
-            <w:pStyle w:val="Sommario2"/>
-            <w:tabs>
-              <w:tab w:val="right" w:leader="dot" w:pos="9026"/>
-            </w:tabs>
-          </w:pPr>
-          <w:hyperlink w:anchor="_Toc9522">
-            <w:r>
-              <w:t>1.4 Riferimenti</w:t>
-            </w:r>
-            <w:r>
-              <w:tab/>
-            </w:r>
-            <w:r>
-              <w:fldChar w:fldCharType="begin"/>
-            </w:r>
-            <w:r>
-              <w:instrText>PAGEREF _Toc9522 \h</w:instrText>
-            </w:r>
-            <w:r>
-              <w:fldChar w:fldCharType="separate"/>
-            </w:r>
-            <w:r>
-              <w:t>4</w:t>
-            </w:r>
-            <w:r>
-              <w:fldChar w:fldCharType="end"/>
-            </w:r>
-          </w:hyperlink>
-        </w:p>
-        <w:p>
-          <w:pPr>
-            <w:pStyle w:val="Sommario2"/>
-            <w:tabs>
-              <w:tab w:val="right" w:leader="dot" w:pos="9026"/>
-            </w:tabs>
-          </w:pPr>
-          <w:hyperlink w:anchor="_Toc9523">
-            <w:r>
-              <w:t>1.5 Panoramica</w:t>
-            </w:r>
-            <w:r>
-              <w:tab/>
-            </w:r>
-            <w:r>
-              <w:fldChar w:fldCharType="begin"/>
-            </w:r>
-            <w:r>
-              <w:instrText>PAGEREF _Toc9523 \h</w:instrText>
-            </w:r>
-            <w:r>
-              <w:fldChar w:fldCharType="separate"/>
-            </w:r>
-            <w:r>
-              <w:t>5</w:t>
-            </w:r>
-            <w:r>
-              <w:fldChar w:fldCharType="end"/>
-            </w:r>
-          </w:hyperlink>
-        </w:p>
-        <w:p>
-          <w:pPr>
-            <w:pStyle w:val="Sommario1"/>
-            <w:tabs>
-              <w:tab w:val="right" w:leader="dot" w:pos="9026"/>
-            </w:tabs>
-          </w:pPr>
-          <w:hyperlink w:anchor="_Toc9524">
-            <w:r>
-              <w:t>2. Sistema corrente</w:t>
-            </w:r>
-            <w:r>
-              <w:tab/>
-            </w:r>
-            <w:r>
-              <w:fldChar w:fldCharType="begin"/>
-            </w:r>
-            <w:r>
-              <w:instrText>PAGEREF _Toc9524 \h</w:instrText>
-            </w:r>
-            <w:r>
-              <w:fldChar w:fldCharType="separate"/>
-            </w:r>
-            <w:r>
-              <w:t>14</w:t>
-            </w:r>
-            <w:r>
-              <w:fldChar w:fldCharType="end"/>
-            </w:r>
-          </w:hyperlink>
-        </w:p>
-        <w:p>
-          <w:pPr>
-            <w:pStyle w:val="Sommario1"/>
-            <w:tabs>
-              <w:tab w:val="right" w:leader="dot" w:pos="9026"/>
-            </w:tabs>
-          </w:pPr>
-          <w:hyperlink w:anchor="_Toc9525">
-            <w:r>
-              <w:t>3. Sistema proposto</w:t>
-            </w:r>
-            <w:r>
-              <w:tab/>
-            </w:r>
-            <w:r>
-              <w:fldChar w:fldCharType="begin"/>
-            </w:r>
-            <w:r>
-              <w:instrText>PAGEREF _Toc9525 \h</w:instrText>
-            </w:r>
-            <w:r>
-              <w:fldChar w:fldCharType="separate"/>
-            </w:r>
-            <w:r>
-              <w:t>15</w:t>
-            </w:r>
-            <w:r>
-              <w:fldChar w:fldCharType="end"/>
-            </w:r>
-          </w:hyperlink>
-        </w:p>
-        <w:p>
-          <w:pPr>
-            <w:pStyle w:val="Sommario2"/>
-            <w:tabs>
-              <w:tab w:val="right" w:leader="dot" w:pos="9026"/>
-            </w:tabs>
-          </w:pPr>
-          <w:hyperlink w:anchor="_Toc9526">
-            <w:r>
-              <w:t>3.1 Panoramica</w:t>
-            </w:r>
-            <w:r>
-              <w:tab/>
-            </w:r>
-            <w:r>
-              <w:fldChar w:fldCharType="begin"/>
-            </w:r>
-            <w:r>
-              <w:instrText>PAGEREF _Toc9526 \h</w:instrText>
-            </w:r>
-            <w:r>
-              <w:fldChar w:fldCharType="separate"/>
-            </w:r>
-            <w:r>
-              <w:t>15</w:t>
-            </w:r>
-            <w:r>
-              <w:fldChar w:fldCharType="end"/>
-            </w:r>
-          </w:hyperlink>
-        </w:p>
-        <w:p>
-          <w:pPr>
-            <w:pStyle w:val="Sommario2"/>
-            <w:tabs>
-              <w:tab w:val="right" w:leader="dot" w:pos="9026"/>
-            </w:tabs>
-          </w:pPr>
-          <w:hyperlink w:anchor="_Toc9527">
-            <w:r>
-              <w:t>3.2 Decomposizione del sistema</w:t>
-            </w:r>
-            <w:r>
-              <w:tab/>
-            </w:r>
-            <w:r>
-              <w:fldChar w:fldCharType="begin"/>
-            </w:r>
-            <w:r>
-              <w:instrText>PAGEREF _Toc9527 \h</w:instrText>
-            </w:r>
-            <w:r>
-              <w:fldChar w:fldCharType="separate"/>
-            </w:r>
-            <w:r>
-              <w:t>15</w:t>
-            </w:r>
-            <w:r>
-              <w:fldChar w:fldCharType="end"/>
-            </w:r>
-          </w:hyperlink>
-        </w:p>
-        <w:p>
-          <w:pPr>
-            <w:pStyle w:val="Sommario2"/>
-            <w:tabs>
-              <w:tab w:val="right" w:leader="dot" w:pos="9026"/>
-            </w:tabs>
-          </w:pPr>
-          <w:hyperlink w:anchor="_Toc9528">
-            <w:r>
-              <w:t>3.3 Hardware/Software mapping</w:t>
-            </w:r>
-            <w:r>
-              <w:tab/>
-            </w:r>
-            <w:r>
-              <w:fldChar w:fldCharType="begin"/>
-            </w:r>
-            <w:r>
-              <w:instrText>PAGEREF _Toc9528 \h</w:instrText>
-            </w:r>
-            <w:r>
-              <w:fldChar w:fldCharType="separate"/>
-            </w:r>
-            <w:r>
-              <w:t>17</w:t>
-            </w:r>
-            <w:r>
-              <w:fldChar w:fldCharType="end"/>
-            </w:r>
-          </w:hyperlink>
-        </w:p>
-        <w:p>
-          <w:pPr>
-            <w:pStyle w:val="Sommario2"/>
-            <w:tabs>
-              <w:tab w:val="right" w:leader="dot" w:pos="9026"/>
-            </w:tabs>
-          </w:pPr>
-          <w:hyperlink w:anchor="_Toc9529">
-            <w:r>
-              <w:t>3.4 Gestione dei dati persistenti</w:t>
-            </w:r>
-            <w:r>
-              <w:tab/>
-            </w:r>
-            <w:r>
-              <w:fldChar w:fldCharType="begin"/>
-            </w:r>
-            <w:r>
-              <w:instrText>PAGEREF _Toc9529 \h</w:instrText>
-            </w:r>
-            <w:r>
-              <w:fldChar w:fldCharType="separate"/>
-            </w:r>
-            <w:r>
-              <w:t>18</w:t>
-            </w:r>
-            <w:r>
-              <w:fldChar w:fldCharType="end"/>
-            </w:r>
-          </w:hyperlink>
-        </w:p>
-        <w:p>
-          <w:pPr>
-            <w:pStyle w:val="Sommario2"/>
-            <w:tabs>
-              <w:tab w:val="right" w:leader="dot" w:pos="9026"/>
-            </w:tabs>
-          </w:pPr>
-          <w:hyperlink w:anchor="_Toc9530">
-            <w:r>
-              <w:t>3.5 Controllo accessi e sicurezza</w:t>
-            </w:r>
-            <w:r>
-              <w:tab/>
-            </w:r>
-            <w:r>
-              <w:fldChar w:fldCharType="begin"/>
-            </w:r>
-            <w:r>
-              <w:instrText>PAGEREF _Toc9530 \h</w:instrText>
-            </w:r>
-            <w:r>
-              <w:fldChar w:fldCharType="separate"/>
-            </w:r>
-            <w:r>
-              <w:t>18</w:t>
-            </w:r>
-            <w:r>
-              <w:fldChar w:fldCharType="end"/>
-            </w:r>
-          </w:hyperlink>
-        </w:p>
-        <w:p>
-          <w:pPr>
-            <w:pStyle w:val="Sommario2"/>
-            <w:tabs>
-              <w:tab w:val="right" w:leader="dot" w:pos="9026"/>
-            </w:tabs>
-          </w:pPr>
-          <w:hyperlink w:anchor="_Toc9531">
-            <w:r>
-              <w:t>3.6 Decisioni sul flusso di controllo globale</w:t>
-            </w:r>
-            <w:r>
-              <w:tab/>
-            </w:r>
-            <w:r>
-              <w:fldChar w:fldCharType="begin"/>
-            </w:r>
-            <w:r>
-              <w:instrText>PAGEREF _Toc9531 \h</w:instrText>
-            </w:r>
-            <w:r>
-              <w:fldChar w:fldCharType="separate"/>
-            </w:r>
-            <w:r>
-              <w:t>19</w:t>
-            </w:r>
-            <w:r>
-              <w:fldChar w:fldCharType="end"/>
-            </w:r>
-          </w:hyperlink>
-        </w:p>
-        <w:p>
-          <w:pPr>
-            <w:pStyle w:val="Sommario2"/>
-            <w:tabs>
-              <w:tab w:val="right" w:leader="dot" w:pos="9026"/>
-            </w:tabs>
-          </w:pPr>
-          <w:hyperlink w:anchor="_Toc9532">
-            <w:r>
-              <w:t>3.7 Condizioni limite</w:t>
-            </w:r>
-            <w:r>
-              <w:tab/>
-            </w:r>
-            <w:r>
-              <w:fldChar w:fldCharType="begin"/>
-            </w:r>
-            <w:r>
-              <w:instrText>PAGEREF _Toc9532 \h</w:instrText>
-            </w:r>
-            <w:r>
-              <w:fldChar w:fldCharType="separate"/>
-            </w:r>
-            <w:r>
-              <w:t>19</w:t>
-            </w:r>
-            <w:r>
-              <w:fldChar w:fldCharType="end"/>
-            </w:r>
-          </w:hyperlink>
-        </w:p>
-        <w:p>
-          <w:pPr>
-            <w:pStyle w:val="Sommario1"/>
-            <w:tabs>
-              <w:tab w:val="right" w:leader="dot" w:pos="9026"/>
-            </w:tabs>
-          </w:pPr>
-          <w:hyperlink w:anchor="_Toc9533">
-            <w:r>
-              <w:t>4. Servizi del sottosistema</w:t>
-            </w:r>
-            <w:r>
-              <w:tab/>
-            </w:r>
-            <w:r>
-              <w:fldChar w:fldCharType="begin"/>
-            </w:r>
-            <w:r>
-              <w:instrText>PAGEREF _Toc9533 \h</w:instrText>
-            </w:r>
-            <w:r>
-              <w:fldChar w:fldCharType="separate"/>
-            </w:r>
-            <w:r>
-              <w:t>20</w:t>
-            </w:r>
-            <w:r>
-              <w:fldChar w:fldCharType="end"/>
-            </w:r>
-          </w:hyperlink>
-        </w:p>
-        <w:p>
-          <w:pPr>
-            <w:pStyle w:val="Sommario1"/>
-            <w:tabs>
-              <w:tab w:val="right" w:leader="dot" w:pos="9026"/>
-            </w:tabs>
-          </w:pPr>
-          <w:hyperlink w:anchor="_Toc9534">
-            <w:r>
-              <w:t>5. Glossario</w:t>
-            </w:r>
-            <w:r>
-              <w:tab/>
-            </w:r>
-            <w:r>
-              <w:fldChar w:fldCharType="begin"/>
-            </w:r>
-            <w:r>
-              <w:instrText>PAGEREF _Toc9534 \h</w:instrText>
-            </w:r>
-            <w:r>
-              <w:fldChar w:fldCharType="separate"/>
-            </w:r>
-            <w:r>
-              <w:t>21</w:t>
-            </w:r>
-            <w:r>
-              <w:fldChar w:fldCharType="end"/>
-            </w:r>
-          </w:hyperlink>
-        </w:p>
-        <w:p>
-          <w:r>
-            <w:fldChar w:fldCharType="end"/>
-          </w:r>
-        </w:p>
-      </w:sdtContent>
-    </w:sdt>
-    <w:p>
-      <w:pPr>
-        <w:spacing w:after="370" w:line="259" w:lineRule="auto"/>
-        <w:ind w:left="-5"/>
-      </w:pPr>
-      <w:r>
-        <w:rPr>
-          <w:sz w:val="54"/>
-        </w:rPr>
-        <w:t>Elenco delle figure</w:t>
-      </w:r>
-    </w:p>
-    <w:p>
-      <w:pPr>
         <w:spacing w:after="223" w:line="259" w:lineRule="auto"/>
         <w:ind w:left="-5"/>
       </w:pPr>
-      <w:r>
-        <w:rPr>
-          <w:i/>
-          <w:color w:val="4A86E8"/>
-          <w:sz w:val="28"/>
-        </w:rPr>
-        <w:t>Figura 1.1: Diagramma Classi Progettazione</w:t>
-      </w:r>
-    </w:p>
-    <w:p>
-      <w:pPr>
-        <w:spacing w:after="223" w:line="259" w:lineRule="auto"/>
-        <w:ind w:left="-5"/>
-      </w:pPr>
-      <w:r>
-        <w:rPr>
-          <w:i/>
-          <w:color w:val="4A86E8"/>
-          <w:sz w:val="28"/>
-        </w:rPr>
-        <w:t>Figura 3.1: Decomposizione del Sistema</w:t>
-      </w:r>
-    </w:p>
-    <w:p>
-      <w:pPr>
-        <w:spacing w:after="223" w:line="259" w:lineRule="auto"/>
-        <w:ind w:left="-5"/>
-      </w:pPr>
-      <w:r>
-        <w:rPr>
-          <w:i/>
-          <w:color w:val="4A86E8"/>
-          <w:sz w:val="28"/>
-        </w:rPr>
-        <w:t xml:space="preserve">Figura 3.2: Diagramma </w:t>
-      </w:r>
-      <w:proofErr w:type="spellStart"/>
-      <w:r>
-        <w:rPr>
-          <w:i/>
-          <w:color w:val="4A86E8"/>
-          <w:sz w:val="28"/>
-        </w:rPr>
-        <w:t>Hw</w:t>
-      </w:r>
-      <w:proofErr w:type="spellEnd"/>
-      <w:r>
-        <w:rPr>
-          <w:i/>
-          <w:color w:val="4A86E8"/>
-          <w:sz w:val="28"/>
-        </w:rPr>
-        <w:t>/</w:t>
-      </w:r>
-      <w:proofErr w:type="spellStart"/>
-      <w:r>
-        <w:rPr>
-          <w:i/>
-          <w:color w:val="4A86E8"/>
-          <w:sz w:val="28"/>
-        </w:rPr>
-        <w:t>Sw</w:t>
-      </w:r>
-      <w:proofErr w:type="spellEnd"/>
-      <w:r>
-        <w:rPr>
-          <w:i/>
-          <w:color w:val="4A86E8"/>
-          <w:sz w:val="28"/>
-        </w:rPr>
-        <w:t xml:space="preserve"> Mapping</w:t>
-      </w:r>
-    </w:p>
-    <w:p>
-      <w:pPr>
-        <w:spacing w:after="223" w:line="259" w:lineRule="auto"/>
-        <w:ind w:left="-5"/>
-      </w:pPr>
-      <w:r>
-        <w:rPr>
-          <w:i/>
-          <w:color w:val="4A86E8"/>
-          <w:sz w:val="28"/>
-        </w:rPr>
-        <w:t>Figura 4.1: Diagramma Sottosistemi software con annessi servizi offerti</w:t>
-      </w:r>
       <w:r>
         <w:br w:type="page"/>
       </w:r>
@@ -951,20 +279,11 @@
       </w:r>
       <w:proofErr w:type="spellEnd"/>
       <w:r>
-        <w:t xml:space="preserve"> è</w:t>
-      </w:r>
-      <w:r>
-        <w:t xml:space="preserve"> il dispositivo che raccoglie lavaggio, asciugatura, deumidificazione e riscaldamento, tutto in unico sistema</w:t>
-      </w:r>
-      <w:r>
-        <w:t>, permettendo all’utente di decidere se svolgere i processi in maniera manuale, o affidandosi agli automatismi del sistema.</w:t>
+        <w:t xml:space="preserve"> è il dispositivo che raccoglie lavaggio, asciugatura, deumidificazione e riscaldamento, tutto in unico sistema, permettendo all’utente di decidere se svolgere i processi in maniera manuale, o affidandosi agli automatismi del sistema.</w:t>
       </w:r>
       <w:r>
         <w:br/>
-        <w:t xml:space="preserve">Il dispositivo tramite i dati inseriti dall’utente in fase di configurazione, </w:t>
-      </w:r>
-      <w:r>
-        <w:t>calibra i sensori del dispositivo a cui è associato, per far sì che esso riesca a gestire anche delle situazioni critiche, modificando il suo comportamento.</w:t>
+        <w:t>Il dispositivo tramite i dati inseriti dall’utente in fase di configurazione, calibra i sensori del dispositivo a cui è associato, per far sì che esso riesca a gestire anche delle situazioni critiche, modificando il suo comportamento.</w:t>
       </w:r>
     </w:p>
     <w:p>
@@ -1047,10 +366,7 @@
         <w:t xml:space="preserve">: </w:t>
       </w:r>
       <w:r>
-        <w:t>L</w:t>
-      </w:r>
-      <w:r>
-        <w:t xml:space="preserve">’interfaccia di </w:t>
+        <w:t xml:space="preserve">L’interfaccia di </w:t>
       </w:r>
       <w:proofErr w:type="spellStart"/>
       <w:r>
@@ -1136,25 +452,7 @@
         <w:t xml:space="preserve">Piattaforma di destinazione: </w:t>
       </w:r>
       <w:r>
-        <w:t xml:space="preserve">Il sistema </w:t>
-      </w:r>
-      <w:r>
-        <w:t xml:space="preserve">dovrà essere </w:t>
-      </w:r>
-      <w:r>
-        <w:t>sviluppato</w:t>
-      </w:r>
-      <w:r>
-        <w:t xml:space="preserve"> </w:t>
-      </w:r>
-      <w:r>
-        <w:t>con</w:t>
-      </w:r>
-      <w:r>
-        <w:t xml:space="preserve"> Python </w:t>
-      </w:r>
-      <w:r>
-        <w:t xml:space="preserve">per essere una </w:t>
+        <w:t xml:space="preserve">Il sistema dovrà essere sviluppato con Python per essere una </w:t>
       </w:r>
       <w:proofErr w:type="spellStart"/>
       <w:r>
@@ -1162,13 +460,7 @@
       </w:r>
       <w:proofErr w:type="spellEnd"/>
       <w:r>
-        <w:t xml:space="preserve"> ed accessibile tramite </w:t>
-      </w:r>
-      <w:r>
-        <w:t>browser</w:t>
-      </w:r>
-      <w:r>
-        <w:t>.</w:t>
+        <w:t xml:space="preserve"> ed accessibile tramite browser.</w:t>
       </w:r>
     </w:p>
     <w:p>
@@ -1396,13 +688,7 @@
             </w:r>
             <w:proofErr w:type="spellEnd"/>
             <w:r>
-              <w:t>. Egli può accedere a</w:t>
-            </w:r>
-            <w:r>
-              <w:t>lle impostazioni del sistema</w:t>
-            </w:r>
-            <w:r>
-              <w:t>.</w:t>
+              <w:t>. Egli può accedere alle impostazioni del sistema.</w:t>
             </w:r>
           </w:p>
         </w:tc>
@@ -2042,20 +1328,31 @@
         </w:rPr>
         <w:lastRenderedPageBreak/>
         <w:drawing>
-          <wp:inline distT="0" distB="0" distL="0" distR="0" wp14:anchorId="155414DA" wp14:editId="55B0BCAC">
-            <wp:extent cx="5282184" cy="3148584"/>
+          <wp:inline distT="0" distB="0" distL="0" distR="0" wp14:anchorId="2239D6A0" wp14:editId="1FEB6CCD">
+            <wp:extent cx="6201434" cy="2611528"/>
             <wp:effectExtent l="0" t="0" r="0" b="0"/>
-            <wp:docPr id="9168" name="Picture 9168"/>
-            <wp:cNvGraphicFramePr/>
+            <wp:docPr id="349907570" name="Elemento grafico 2"/>
+            <wp:cNvGraphicFramePr>
+              <a:graphicFrameLocks xmlns:a="http://schemas.openxmlformats.org/drawingml/2006/main" noChangeAspect="1"/>
+            </wp:cNvGraphicFramePr>
             <a:graphic xmlns:a="http://schemas.openxmlformats.org/drawingml/2006/main">
               <a:graphicData uri="http://schemas.openxmlformats.org/drawingml/2006/picture">
                 <pic:pic xmlns:pic="http://schemas.openxmlformats.org/drawingml/2006/picture">
                   <pic:nvPicPr>
-                    <pic:cNvPr id="9168" name="Picture 9168"/>
+                    <pic:cNvPr id="349907570" name="Elemento grafico 349907570"/>
                     <pic:cNvPicPr/>
                   </pic:nvPicPr>
                   <pic:blipFill>
-                    <a:blip r:embed="rId8"/>
+                    <a:blip r:embed="rId6" cstate="print">
+                      <a:extLst>
+                        <a:ext uri="{28A0092B-C50C-407E-A947-70E740481C1C}">
+                          <a14:useLocalDpi xmlns:a14="http://schemas.microsoft.com/office/drawing/2010/main" val="0"/>
+                        </a:ext>
+                        <a:ext uri="{96DAC541-7B7A-43D3-8B79-37D633B846F1}">
+                          <asvg:svgBlip xmlns:asvg="http://schemas.microsoft.com/office/drawing/2016/SVG/main" r:embed="rId7"/>
+                        </a:ext>
+                      </a:extLst>
+                    </a:blip>
                     <a:stretch>
                       <a:fillRect/>
                     </a:stretch>
@@ -2063,7 +1360,7 @@
                   <pic:spPr>
                     <a:xfrm>
                       <a:off x="0" y="0"/>
-                      <a:ext cx="5282184" cy="3148584"/>
+                      <a:ext cx="6219444" cy="2619112"/>
                     </a:xfrm>
                     <a:prstGeom prst="rect">
                       <a:avLst/>
@@ -2087,7 +1384,7 @@
           <w:i/>
           <w:sz w:val="18"/>
         </w:rPr>
-        <w:t>Figura 1.1: Diagramma Classi Progettazione</w:t>
+        <w:t>Diagramma Classi Progettazione</w:t>
       </w:r>
     </w:p>
     <w:p>
@@ -2109,7 +1406,7 @@
           <w:i/>
           <w:sz w:val="18"/>
         </w:rPr>
-        <w:t>diagrammaprogettazione.svg</w:t>
+        <w:t>diagrammaprog</w:t>
       </w:r>
       <w:proofErr w:type="spellEnd"/>
       <w:r>
@@ -2129,21 +1426,7 @@
         <w:rPr>
           <w:sz w:val="30"/>
         </w:rPr>
-        <w:t xml:space="preserve">1- </w:t>
-      </w:r>
-      <w:proofErr w:type="spellStart"/>
-      <w:r>
-        <w:rPr>
-          <w:sz w:val="30"/>
-        </w:rPr>
-        <w:t>Sign</w:t>
-      </w:r>
-      <w:proofErr w:type="spellEnd"/>
-      <w:r>
-        <w:rPr>
-          <w:sz w:val="30"/>
-        </w:rPr>
-        <w:t>-up Management</w:t>
+        <w:t>1- Lavaggio</w:t>
       </w:r>
     </w:p>
     <w:p>
@@ -2156,8 +1439,8 @@
           <w:noProof/>
         </w:rPr>
         <w:drawing>
-          <wp:inline distT="0" distB="0" distL="0" distR="0" wp14:anchorId="7842E547" wp14:editId="3962C9FB">
-            <wp:extent cx="5734050" cy="4638675"/>
+          <wp:inline distT="0" distB="0" distL="0" distR="0" wp14:anchorId="25B9C28D" wp14:editId="62695909">
+            <wp:extent cx="5734050" cy="4593719"/>
             <wp:effectExtent l="0" t="0" r="0" b="0"/>
             <wp:docPr id="281" name="Picture 281"/>
             <wp:cNvGraphicFramePr/>
@@ -2169,7 +1452,16 @@
                     <pic:cNvPicPr/>
                   </pic:nvPicPr>
                   <pic:blipFill>
-                    <a:blip r:embed="rId9"/>
+                    <a:blip r:embed="rId8" cstate="print">
+                      <a:extLst>
+                        <a:ext uri="{28A0092B-C50C-407E-A947-70E740481C1C}">
+                          <a14:useLocalDpi xmlns:a14="http://schemas.microsoft.com/office/drawing/2010/main" val="0"/>
+                        </a:ext>
+                        <a:ext uri="{96DAC541-7B7A-43D3-8B79-37D633B846F1}">
+                          <asvg:svgBlip xmlns:asvg="http://schemas.microsoft.com/office/drawing/2016/SVG/main" r:embed="rId9"/>
+                        </a:ext>
+                      </a:extLst>
+                    </a:blip>
                     <a:stretch>
                       <a:fillRect/>
                     </a:stretch>
@@ -2177,7 +1469,7 @@
                   <pic:spPr>
                     <a:xfrm>
                       <a:off x="0" y="0"/>
-                      <a:ext cx="5734050" cy="4638675"/>
+                      <a:ext cx="5734050" cy="4593719"/>
                     </a:xfrm>
                     <a:prstGeom prst="rect">
                       <a:avLst/>
@@ -2192,6 +1484,12 @@
     </w:p>
     <w:p>
       <w:pPr>
+        <w:spacing w:after="378" w:line="259" w:lineRule="auto"/>
+        <w:ind w:left="30" w:right="-34" w:firstLine="0"/>
+      </w:pPr>
+    </w:p>
+    <w:p>
+      <w:pPr>
         <w:numPr>
           <w:ilvl w:val="0"/>
           <w:numId w:val="2"/>
@@ -2204,7 +1502,7 @@
           <w:sz w:val="30"/>
         </w:rPr>
         <w:lastRenderedPageBreak/>
-        <w:t>- Login Management</w:t>
+        <w:t>– Asciugatura</w:t>
       </w:r>
     </w:p>
     <w:p>
@@ -2217,8 +1515,8 @@
           <w:noProof/>
         </w:rPr>
         <w:drawing>
-          <wp:inline distT="0" distB="0" distL="0" distR="0" wp14:anchorId="1DEB7F52" wp14:editId="6E803E29">
-            <wp:extent cx="6062473" cy="3176016"/>
+          <wp:inline distT="0" distB="0" distL="0" distR="0" wp14:anchorId="7E89A8D9" wp14:editId="021F9355">
+            <wp:extent cx="4653886" cy="3175635"/>
             <wp:effectExtent l="0" t="0" r="0" b="0"/>
             <wp:docPr id="9169" name="Picture 9169"/>
             <wp:cNvGraphicFramePr/>
@@ -2230,7 +1528,16 @@
                     <pic:cNvPicPr/>
                   </pic:nvPicPr>
                   <pic:blipFill>
-                    <a:blip r:embed="rId10"/>
+                    <a:blip r:embed="rId10" cstate="print">
+                      <a:extLst>
+                        <a:ext uri="{28A0092B-C50C-407E-A947-70E740481C1C}">
+                          <a14:useLocalDpi xmlns:a14="http://schemas.microsoft.com/office/drawing/2010/main" val="0"/>
+                        </a:ext>
+                        <a:ext uri="{96DAC541-7B7A-43D3-8B79-37D633B846F1}">
+                          <asvg:svgBlip xmlns:asvg="http://schemas.microsoft.com/office/drawing/2016/SVG/main" r:embed="rId11"/>
+                        </a:ext>
+                      </a:extLst>
+                    </a:blip>
                     <a:stretch>
                       <a:fillRect/>
                     </a:stretch>
@@ -2238,7 +1545,7 @@
                   <pic:spPr>
                     <a:xfrm>
                       <a:off x="0" y="0"/>
-                      <a:ext cx="6062473" cy="3176016"/>
+                      <a:ext cx="4658308" cy="3178652"/>
                     </a:xfrm>
                     <a:prstGeom prst="rect">
                       <a:avLst/>
@@ -2264,16 +1571,8 @@
         <w:rPr>
           <w:sz w:val="30"/>
         </w:rPr>
-        <w:t xml:space="preserve">- Edit </w:t>
-      </w:r>
-      <w:proofErr w:type="spellStart"/>
-      <w:r>
-        <w:rPr>
-          <w:sz w:val="30"/>
-        </w:rPr>
-        <w:t>Profile</w:t>
-      </w:r>
-      <w:proofErr w:type="spellEnd"/>
+        <w:t>- Riscaldamento</w:t>
+      </w:r>
     </w:p>
     <w:p>
       <w:pPr>
@@ -2284,10 +1583,9 @@
         <w:rPr>
           <w:noProof/>
         </w:rPr>
-        <w:lastRenderedPageBreak/>
         <w:drawing>
-          <wp:inline distT="0" distB="0" distL="0" distR="0" wp14:anchorId="48DD8EC6" wp14:editId="76BB20B6">
-            <wp:extent cx="5734050" cy="5781676"/>
+          <wp:inline distT="0" distB="0" distL="0" distR="0" wp14:anchorId="1063D928" wp14:editId="618E8CA1">
+            <wp:extent cx="5336274" cy="4053205"/>
             <wp:effectExtent l="0" t="0" r="0" b="0"/>
             <wp:docPr id="296" name="Picture 296"/>
             <wp:cNvGraphicFramePr/>
@@ -2299,7 +1597,16 @@
                     <pic:cNvPicPr/>
                   </pic:nvPicPr>
                   <pic:blipFill>
-                    <a:blip r:embed="rId11"/>
+                    <a:blip r:embed="rId12" cstate="print">
+                      <a:extLst>
+                        <a:ext uri="{28A0092B-C50C-407E-A947-70E740481C1C}">
+                          <a14:useLocalDpi xmlns:a14="http://schemas.microsoft.com/office/drawing/2010/main" val="0"/>
+                        </a:ext>
+                        <a:ext uri="{96DAC541-7B7A-43D3-8B79-37D633B846F1}">
+                          <asvg:svgBlip xmlns:asvg="http://schemas.microsoft.com/office/drawing/2016/SVG/main" r:embed="rId13"/>
+                        </a:ext>
+                      </a:extLst>
+                    </a:blip>
                     <a:stretch>
                       <a:fillRect/>
                     </a:stretch>
@@ -2307,7 +1614,7 @@
                   <pic:spPr>
                     <a:xfrm>
                       <a:off x="0" y="0"/>
-                      <a:ext cx="5734050" cy="5781676"/>
+                      <a:ext cx="5353563" cy="4066337"/>
                     </a:xfrm>
                     <a:prstGeom prst="rect">
                       <a:avLst/>
@@ -2322,6 +1629,30 @@
     </w:p>
     <w:p>
       <w:pPr>
+        <w:spacing w:after="0" w:line="259" w:lineRule="auto"/>
+        <w:ind w:left="30" w:right="-34" w:firstLine="0"/>
+      </w:pPr>
+    </w:p>
+    <w:p>
+      <w:pPr>
+        <w:spacing w:after="0" w:line="259" w:lineRule="auto"/>
+        <w:ind w:left="30" w:right="-34" w:firstLine="0"/>
+      </w:pPr>
+    </w:p>
+    <w:p>
+      <w:pPr>
+        <w:spacing w:after="0" w:line="259" w:lineRule="auto"/>
+        <w:ind w:left="30" w:right="-34" w:firstLine="0"/>
+      </w:pPr>
+    </w:p>
+    <w:p>
+      <w:pPr>
+        <w:spacing w:after="0" w:line="259" w:lineRule="auto"/>
+        <w:ind w:left="30" w:right="-34" w:firstLine="0"/>
+      </w:pPr>
+    </w:p>
+    <w:p>
+      <w:pPr>
         <w:numPr>
           <w:ilvl w:val="0"/>
           <w:numId w:val="2"/>
@@ -2333,7 +1664,8 @@
         <w:rPr>
           <w:sz w:val="30"/>
         </w:rPr>
-        <w:t>- Admin Interface</w:t>
+        <w:lastRenderedPageBreak/>
+        <w:t>- Umidificatore</w:t>
       </w:r>
     </w:p>
     <w:p>
@@ -2345,10 +1677,9 @@
         <w:rPr>
           <w:noProof/>
         </w:rPr>
-        <w:lastRenderedPageBreak/>
         <w:drawing>
-          <wp:inline distT="0" distB="0" distL="0" distR="0" wp14:anchorId="03E2DDB5" wp14:editId="31601856">
-            <wp:extent cx="5734050" cy="4010025"/>
+          <wp:inline distT="0" distB="0" distL="0" distR="0" wp14:anchorId="34B5D6B4" wp14:editId="3EFA858B">
+            <wp:extent cx="5643349" cy="4009988"/>
             <wp:effectExtent l="0" t="0" r="0" b="0"/>
             <wp:docPr id="307" name="Picture 307"/>
             <wp:cNvGraphicFramePr/>
@@ -2360,7 +1691,16 @@
                     <pic:cNvPicPr/>
                   </pic:nvPicPr>
                   <pic:blipFill>
-                    <a:blip r:embed="rId12"/>
+                    <a:blip r:embed="rId14" cstate="print">
+                      <a:extLst>
+                        <a:ext uri="{28A0092B-C50C-407E-A947-70E740481C1C}">
+                          <a14:useLocalDpi xmlns:a14="http://schemas.microsoft.com/office/drawing/2010/main" val="0"/>
+                        </a:ext>
+                        <a:ext uri="{96DAC541-7B7A-43D3-8B79-37D633B846F1}">
+                          <asvg:svgBlip xmlns:asvg="http://schemas.microsoft.com/office/drawing/2016/SVG/main" r:embed="rId15"/>
+                        </a:ext>
+                      </a:extLst>
+                    </a:blip>
                     <a:stretch>
                       <a:fillRect/>
                     </a:stretch>
@@ -2368,7 +1708,7 @@
                   <pic:spPr>
                     <a:xfrm>
                       <a:off x="0" y="0"/>
-                      <a:ext cx="5734050" cy="4010025"/>
+                      <a:ext cx="5656882" cy="4019604"/>
                     </a:xfrm>
                     <a:prstGeom prst="rect">
                       <a:avLst/>
@@ -2398,16 +1738,8 @@
           <w:sz w:val="30"/>
         </w:rPr>
         <w:lastRenderedPageBreak/>
-        <w:t xml:space="preserve">- Display </w:t>
-      </w:r>
-      <w:proofErr w:type="spellStart"/>
-      <w:r>
-        <w:rPr>
-          <w:sz w:val="30"/>
-        </w:rPr>
-        <w:t>Weather</w:t>
-      </w:r>
-      <w:proofErr w:type="spellEnd"/>
+        <w:t>- Impostazioni</w:t>
+      </w:r>
     </w:p>
     <w:p>
       <w:pPr>
@@ -2419,8 +1751,8 @@
           <w:noProof/>
         </w:rPr>
         <w:drawing>
-          <wp:inline distT="0" distB="0" distL="0" distR="0" wp14:anchorId="4E925BD4" wp14:editId="5FD9C3E2">
-            <wp:extent cx="5734050" cy="4295776"/>
+          <wp:inline distT="0" distB="0" distL="0" distR="0" wp14:anchorId="2BE1EA48" wp14:editId="14E59C42">
+            <wp:extent cx="5429294" cy="4295776"/>
             <wp:effectExtent l="0" t="0" r="0" b="0"/>
             <wp:docPr id="318" name="Picture 318"/>
             <wp:cNvGraphicFramePr/>
@@ -2432,7 +1764,16 @@
                     <pic:cNvPicPr/>
                   </pic:nvPicPr>
                   <pic:blipFill>
-                    <a:blip r:embed="rId13"/>
+                    <a:blip r:embed="rId16" cstate="print">
+                      <a:extLst>
+                        <a:ext uri="{28A0092B-C50C-407E-A947-70E740481C1C}">
+                          <a14:useLocalDpi xmlns:a14="http://schemas.microsoft.com/office/drawing/2010/main" val="0"/>
+                        </a:ext>
+                        <a:ext uri="{96DAC541-7B7A-43D3-8B79-37D633B846F1}">
+                          <asvg:svgBlip xmlns:asvg="http://schemas.microsoft.com/office/drawing/2016/SVG/main" r:embed="rId17"/>
+                        </a:ext>
+                      </a:extLst>
+                    </a:blip>
                     <a:stretch>
                       <a:fillRect/>
                     </a:stretch>
@@ -2440,7 +1781,7 @@
                   <pic:spPr>
                     <a:xfrm>
                       <a:off x="0" y="0"/>
-                      <a:ext cx="5734050" cy="4295776"/>
+                      <a:ext cx="5429294" cy="4295776"/>
                     </a:xfrm>
                     <a:prstGeom prst="rect">
                       <a:avLst/>
@@ -2478,11 +1819,10 @@
         <w:rPr>
           <w:noProof/>
         </w:rPr>
-        <w:lastRenderedPageBreak/>
         <w:drawing>
-          <wp:inline distT="0" distB="0" distL="0" distR="0" wp14:anchorId="403C9635" wp14:editId="6F5B58AD">
-            <wp:extent cx="5734050" cy="4962525"/>
-            <wp:effectExtent l="0" t="0" r="0" b="0"/>
+          <wp:inline distT="0" distB="0" distL="0" distR="0" wp14:anchorId="47A84A1F" wp14:editId="1E305F4E">
+            <wp:extent cx="5138382" cy="3616656"/>
+            <wp:effectExtent l="0" t="0" r="5715" b="0"/>
             <wp:docPr id="329" name="Picture 329"/>
             <wp:cNvGraphicFramePr/>
             <a:graphic xmlns:a="http://schemas.openxmlformats.org/drawingml/2006/main">
@@ -2493,7 +1833,16 @@
                     <pic:cNvPicPr/>
                   </pic:nvPicPr>
                   <pic:blipFill>
-                    <a:blip r:embed="rId14"/>
+                    <a:blip r:embed="rId18" cstate="print">
+                      <a:extLst>
+                        <a:ext uri="{28A0092B-C50C-407E-A947-70E740481C1C}">
+                          <a14:useLocalDpi xmlns:a14="http://schemas.microsoft.com/office/drawing/2010/main" val="0"/>
+                        </a:ext>
+                        <a:ext uri="{96DAC541-7B7A-43D3-8B79-37D633B846F1}">
+                          <asvg:svgBlip xmlns:asvg="http://schemas.microsoft.com/office/drawing/2016/SVG/main" r:embed="rId19"/>
+                        </a:ext>
+                      </a:extLst>
+                    </a:blip>
                     <a:stretch>
                       <a:fillRect/>
                     </a:stretch>
@@ -2501,7 +1850,7 @@
                   <pic:spPr>
                     <a:xfrm>
                       <a:off x="0" y="0"/>
-                      <a:ext cx="5734050" cy="4962525"/>
+                      <a:ext cx="5146382" cy="3622287"/>
                     </a:xfrm>
                     <a:prstGeom prst="rect">
                       <a:avLst/>
@@ -2516,6 +1865,12 @@
     </w:p>
     <w:p>
       <w:pPr>
+        <w:spacing w:after="0" w:line="259" w:lineRule="auto"/>
+        <w:ind w:left="30" w:right="-34" w:firstLine="0"/>
+      </w:pPr>
+    </w:p>
+    <w:p>
+      <w:pPr>
         <w:numPr>
           <w:ilvl w:val="0"/>
           <w:numId w:val="2"/>
@@ -2527,7 +1882,8 @@
         <w:rPr>
           <w:sz w:val="30"/>
         </w:rPr>
-        <w:t>- Trivia Quiz</w:t>
+        <w:lastRenderedPageBreak/>
+        <w:t>- Impostazioni</w:t>
       </w:r>
     </w:p>
     <w:p>
@@ -2539,10 +1895,9 @@
         <w:rPr>
           <w:noProof/>
         </w:rPr>
-        <w:lastRenderedPageBreak/>
         <w:drawing>
-          <wp:inline distT="0" distB="0" distL="0" distR="0" wp14:anchorId="1E65D47E" wp14:editId="4395B220">
-            <wp:extent cx="5734050" cy="6515100"/>
+          <wp:inline distT="0" distB="0" distL="0" distR="0" wp14:anchorId="40C4F739" wp14:editId="5F4D0EE9">
+            <wp:extent cx="5734050" cy="4536905"/>
             <wp:effectExtent l="0" t="0" r="0" b="0"/>
             <wp:docPr id="340" name="Picture 340"/>
             <wp:cNvGraphicFramePr/>
@@ -2554,7 +1909,16 @@
                     <pic:cNvPicPr/>
                   </pic:nvPicPr>
                   <pic:blipFill>
-                    <a:blip r:embed="rId15"/>
+                    <a:blip r:embed="rId16" cstate="print">
+                      <a:extLst>
+                        <a:ext uri="{28A0092B-C50C-407E-A947-70E740481C1C}">
+                          <a14:useLocalDpi xmlns:a14="http://schemas.microsoft.com/office/drawing/2010/main" val="0"/>
+                        </a:ext>
+                        <a:ext uri="{96DAC541-7B7A-43D3-8B79-37D633B846F1}">
+                          <asvg:svgBlip xmlns:asvg="http://schemas.microsoft.com/office/drawing/2016/SVG/main" r:embed="rId17"/>
+                        </a:ext>
+                      </a:extLst>
+                    </a:blip>
                     <a:stretch>
                       <a:fillRect/>
                     </a:stretch>
@@ -2562,7 +1926,7 @@
                   <pic:spPr>
                     <a:xfrm>
                       <a:off x="0" y="0"/>
-                      <a:ext cx="5734050" cy="6515100"/>
+                      <a:ext cx="5734050" cy="4536905"/>
                     </a:xfrm>
                     <a:prstGeom prst="rect">
                       <a:avLst/>
@@ -2577,45 +1941,165 @@
     </w:p>
     <w:p>
       <w:pPr>
+        <w:spacing w:after="0" w:line="259" w:lineRule="auto"/>
+        <w:ind w:left="30" w:right="-34" w:firstLine="0"/>
+      </w:pPr>
+    </w:p>
+    <w:p>
+      <w:pPr>
+        <w:pStyle w:val="Titolo1"/>
+        <w:ind w:left="585" w:hanging="600"/>
+      </w:pPr>
+      <w:bookmarkStart w:id="7" w:name="_Toc9524"/>
+      <w:r>
+        <w:t>Sistema corrente</w:t>
+      </w:r>
+      <w:bookmarkEnd w:id="7"/>
+    </w:p>
+    <w:p>
+      <w:pPr>
+        <w:spacing w:after="37"/>
+        <w:ind w:left="-5"/>
+      </w:pPr>
+      <w:proofErr w:type="spellStart"/>
+      <w:r>
+        <w:t>SmartLaundry</w:t>
+      </w:r>
+      <w:proofErr w:type="spellEnd"/>
+      <w:r>
+        <w:t xml:space="preserve"> è un progetto </w:t>
+      </w:r>
+      <w:proofErr w:type="spellStart"/>
+      <w:r>
+        <w:t>greenfield</w:t>
+      </w:r>
+      <w:proofErr w:type="spellEnd"/>
+      <w:r>
+        <w:t xml:space="preserve">, ovvero prende forma da piattaforme già esistenti e non è quindi vincolato da restrizioni imposte in precedenza. Tuttavia, esistono alcune applicazioni specifiche dei competitor che forniscono alcune funzionalità per i propri dispositivi. Tra di queste abbiamo: “LG Smart </w:t>
+      </w:r>
+      <w:proofErr w:type="spellStart"/>
+      <w:r>
+        <w:t>Laundry</w:t>
+      </w:r>
+      <w:proofErr w:type="spellEnd"/>
+      <w:r>
+        <w:t>” – “Samsung Air Controller”</w:t>
+      </w:r>
+    </w:p>
+    <w:p>
+      <w:pPr>
+        <w:pStyle w:val="Titolo1"/>
+        <w:ind w:left="585" w:hanging="600"/>
+      </w:pPr>
+      <w:bookmarkStart w:id="8" w:name="_Toc9525"/>
+      <w:r>
+        <w:t>Sistema proposto</w:t>
+      </w:r>
+      <w:bookmarkEnd w:id="8"/>
+    </w:p>
+    <w:p>
+      <w:pPr>
+        <w:pStyle w:val="Titolo2"/>
+        <w:ind w:left="552" w:hanging="567"/>
+      </w:pPr>
+      <w:bookmarkStart w:id="9" w:name="_Toc9526"/>
+      <w:r>
+        <w:t>Panoramica</w:t>
+      </w:r>
+      <w:bookmarkEnd w:id="9"/>
+    </w:p>
+    <w:p>
+      <w:pPr>
+        <w:ind w:left="-5"/>
+      </w:pPr>
+      <w:r>
+        <w:t>Per la progettazione di questo sistema è stato scelto uno stile architetturale client/server. Esiste un tipo di client:</w:t>
+      </w:r>
+    </w:p>
+    <w:p>
+      <w:pPr>
         <w:numPr>
           <w:ilvl w:val="0"/>
-          <w:numId w:val="2"/>
+          <w:numId w:val="3"/>
         </w:numPr>
-        <w:spacing w:after="0" w:line="265" w:lineRule="auto"/>
-        <w:ind w:hanging="250"/>
-      </w:pPr>
-      <w:r>
-        <w:rPr>
-          <w:sz w:val="30"/>
-        </w:rPr>
-        <w:t>- Pomodoro Clock</w:t>
-      </w:r>
-    </w:p>
-    <w:p>
-      <w:pPr>
-        <w:spacing w:after="0" w:line="259" w:lineRule="auto"/>
-        <w:ind w:left="30" w:right="-34" w:firstLine="0"/>
+        <w:spacing w:after="33"/>
+        <w:ind w:hanging="360"/>
+      </w:pPr>
+      <w:r>
+        <w:t>Il proprietario o il tecnico, che utilizza il sistema per sfruttare le sue funzionalità;</w:t>
+      </w:r>
+    </w:p>
+    <w:p>
+      <w:pPr>
+        <w:spacing w:after="595"/>
+        <w:ind w:left="-5"/>
+      </w:pPr>
+      <w:r>
+        <w:t>Il server propone un'API che fornisce la possibilità di integrare i dati rilevati dai sensori.</w:t>
+      </w:r>
+      <w:r>
+        <w:br/>
+        <w:t>Inoltre, gestisce l'accesso al database. La ragione che ci ha portato ad optare per una web-</w:t>
+      </w:r>
+      <w:proofErr w:type="spellStart"/>
+      <w:r>
+        <w:t>application</w:t>
+      </w:r>
+      <w:proofErr w:type="spellEnd"/>
+      <w:r>
+        <w:t xml:space="preserve">, è la natura fisica del dispositivo che fa da server e da </w:t>
+      </w:r>
+      <w:proofErr w:type="spellStart"/>
+      <w:r>
+        <w:t>companion</w:t>
+      </w:r>
+      <w:proofErr w:type="spellEnd"/>
+      <w:r>
+        <w:t xml:space="preserve"> al sistema.</w:t>
+      </w:r>
+    </w:p>
+    <w:p>
+      <w:pPr>
+        <w:pStyle w:val="Titolo2"/>
+        <w:ind w:left="552" w:hanging="567"/>
+      </w:pPr>
+      <w:bookmarkStart w:id="10" w:name="_Toc9527"/>
+      <w:r>
+        <w:lastRenderedPageBreak/>
+        <w:t>Decomposizione del sistema</w:t>
+      </w:r>
+      <w:bookmarkEnd w:id="10"/>
+    </w:p>
+    <w:p>
+      <w:pPr>
+        <w:spacing w:after="711" w:line="259" w:lineRule="auto"/>
+        <w:ind w:left="435" w:firstLine="0"/>
       </w:pPr>
       <w:r>
         <w:rPr>
           <w:noProof/>
         </w:rPr>
-        <w:lastRenderedPageBreak/>
         <w:drawing>
-          <wp:inline distT="0" distB="0" distL="0" distR="0" wp14:anchorId="60DF52FC" wp14:editId="727F73D2">
-            <wp:extent cx="5734050" cy="5495925"/>
-            <wp:effectExtent l="0" t="0" r="0" b="0"/>
-            <wp:docPr id="351" name="Picture 351"/>
+          <wp:inline distT="0" distB="0" distL="0" distR="0" wp14:anchorId="2A41EC3E" wp14:editId="3E10DA12">
+            <wp:extent cx="5181600" cy="3366639"/>
+            <wp:effectExtent l="0" t="0" r="0" b="5715"/>
+            <wp:docPr id="403" name="Picture 403"/>
             <wp:cNvGraphicFramePr/>
             <a:graphic xmlns:a="http://schemas.openxmlformats.org/drawingml/2006/main">
               <a:graphicData uri="http://schemas.openxmlformats.org/drawingml/2006/picture">
                 <pic:pic xmlns:pic="http://schemas.openxmlformats.org/drawingml/2006/picture">
                   <pic:nvPicPr>
-                    <pic:cNvPr id="351" name="Picture 351"/>
+                    <pic:cNvPr id="403" name="Picture 403"/>
                     <pic:cNvPicPr/>
                   </pic:nvPicPr>
                   <pic:blipFill>
-                    <a:blip r:embed="rId16"/>
+                    <a:blip r:embed="rId20">
+                      <a:extLst>
+                        <a:ext uri="{28A0092B-C50C-407E-A947-70E740481C1C}">
+                          <a14:useLocalDpi xmlns:a14="http://schemas.microsoft.com/office/drawing/2010/main" val="0"/>
+                        </a:ext>
+                      </a:extLst>
+                    </a:blip>
                     <a:stretch>
                       <a:fillRect/>
                     </a:stretch>
@@ -2623,7 +2107,7 @@
                   <pic:spPr>
                     <a:xfrm>
                       <a:off x="0" y="0"/>
-                      <a:ext cx="5734050" cy="5495925"/>
+                      <a:ext cx="5181600" cy="3366639"/>
                     </a:xfrm>
                     <a:prstGeom prst="rect">
                       <a:avLst/>
@@ -2638,364 +2122,6 @@
     </w:p>
     <w:p>
       <w:pPr>
-        <w:numPr>
-          <w:ilvl w:val="0"/>
-          <w:numId w:val="2"/>
-        </w:numPr>
-        <w:spacing w:after="0" w:line="265" w:lineRule="auto"/>
-        <w:ind w:hanging="250"/>
-      </w:pPr>
-      <w:r>
-        <w:rPr>
-          <w:sz w:val="30"/>
-        </w:rPr>
-        <w:t xml:space="preserve">- </w:t>
-      </w:r>
-      <w:proofErr w:type="spellStart"/>
-      <w:r>
-        <w:rPr>
-          <w:sz w:val="30"/>
-        </w:rPr>
-        <w:t>Rewards</w:t>
-      </w:r>
-      <w:proofErr w:type="spellEnd"/>
-    </w:p>
-    <w:p>
-      <w:pPr>
-        <w:spacing w:after="0" w:line="259" w:lineRule="auto"/>
-        <w:ind w:left="30" w:right="-34" w:firstLine="0"/>
-      </w:pPr>
-      <w:r>
-        <w:rPr>
-          <w:noProof/>
-        </w:rPr>
-        <w:lastRenderedPageBreak/>
-        <w:drawing>
-          <wp:inline distT="0" distB="0" distL="0" distR="0" wp14:anchorId="1E8B3D2C" wp14:editId="5EB67A74">
-            <wp:extent cx="5734050" cy="5400675"/>
-            <wp:effectExtent l="0" t="0" r="0" b="0"/>
-            <wp:docPr id="362" name="Picture 362"/>
-            <wp:cNvGraphicFramePr/>
-            <a:graphic xmlns:a="http://schemas.openxmlformats.org/drawingml/2006/main">
-              <a:graphicData uri="http://schemas.openxmlformats.org/drawingml/2006/picture">
-                <pic:pic xmlns:pic="http://schemas.openxmlformats.org/drawingml/2006/picture">
-                  <pic:nvPicPr>
-                    <pic:cNvPr id="362" name="Picture 362"/>
-                    <pic:cNvPicPr/>
-                  </pic:nvPicPr>
-                  <pic:blipFill>
-                    <a:blip r:embed="rId17"/>
-                    <a:stretch>
-                      <a:fillRect/>
-                    </a:stretch>
-                  </pic:blipFill>
-                  <pic:spPr>
-                    <a:xfrm>
-                      <a:off x="0" y="0"/>
-                      <a:ext cx="5734050" cy="5400675"/>
-                    </a:xfrm>
-                    <a:prstGeom prst="rect">
-                      <a:avLst/>
-                    </a:prstGeom>
-                  </pic:spPr>
-                </pic:pic>
-              </a:graphicData>
-            </a:graphic>
-          </wp:inline>
-        </w:drawing>
-      </w:r>
-    </w:p>
-    <w:p>
-      <w:pPr>
-        <w:pStyle w:val="Titolo1"/>
-        <w:ind w:left="585" w:hanging="600"/>
-      </w:pPr>
-      <w:bookmarkStart w:id="7" w:name="_Toc9524"/>
-      <w:r>
-        <w:t>Sistema corrente</w:t>
-      </w:r>
-      <w:bookmarkEnd w:id="7"/>
-    </w:p>
-    <w:p>
-      <w:pPr>
-        <w:spacing w:after="37"/>
-        <w:ind w:left="-5"/>
-      </w:pPr>
-      <w:proofErr w:type="spellStart"/>
-      <w:r>
-        <w:t>PostPone</w:t>
-      </w:r>
-      <w:proofErr w:type="spellEnd"/>
-      <w:r>
-        <w:t xml:space="preserve"> è un progetto </w:t>
-      </w:r>
-      <w:proofErr w:type="spellStart"/>
-      <w:r>
-        <w:t>greenfield</w:t>
-      </w:r>
-      <w:proofErr w:type="spellEnd"/>
-      <w:r>
-        <w:t>, ovvero non si basa su una piattaforma già esistente e non è quindi vincolato da restrizioni imposte in precedenza. Tuttavia, per fornire riferimenti utili a chi utilizzerà la piattaforma, sono stati presi in considerazione elementi già esistenti nel campo delle piattaforme per studenti, come ad esempio "</w:t>
-      </w:r>
-      <w:proofErr w:type="spellStart"/>
-      <w:r>
-        <w:t>UNiDAYS</w:t>
-      </w:r>
-      <w:proofErr w:type="spellEnd"/>
-      <w:r>
-        <w:t xml:space="preserve">", una web </w:t>
-      </w:r>
-      <w:proofErr w:type="spellStart"/>
-      <w:r>
-        <w:t>application</w:t>
-      </w:r>
-      <w:proofErr w:type="spellEnd"/>
-      <w:r>
-        <w:t xml:space="preserve"> che offre sconti agli studenti universitari, e "Focus To-Do", </w:t>
-      </w:r>
-      <w:proofErr w:type="spellStart"/>
-      <w:r>
-        <w:t>un'app</w:t>
-      </w:r>
-      <w:proofErr w:type="spellEnd"/>
-      <w:r>
-        <w:t xml:space="preserve"> per Android e iOS che permette di gestire impegni e utilizzare la tecnica del pomodoro.</w:t>
-      </w:r>
-    </w:p>
-    <w:p>
-      <w:pPr>
-        <w:spacing w:after="0" w:line="259" w:lineRule="auto"/>
-        <w:ind w:left="240" w:firstLine="0"/>
-      </w:pPr>
-      <w:r>
-        <w:rPr>
-          <w:rFonts w:ascii="Calibri" w:eastAsia="Calibri" w:hAnsi="Calibri" w:cs="Calibri"/>
-          <w:noProof/>
-        </w:rPr>
-        <mc:AlternateContent>
-          <mc:Choice Requires="wpg">
-            <w:drawing>
-              <wp:inline distT="0" distB="0" distL="0" distR="0" wp14:anchorId="19849A32" wp14:editId="0F1C32C7">
-                <wp:extent cx="1885950" cy="885825"/>
-                <wp:effectExtent l="0" t="0" r="0" b="0"/>
-                <wp:docPr id="7671" name="Group 7671"/>
-                <wp:cNvGraphicFramePr/>
-                <a:graphic xmlns:a="http://schemas.openxmlformats.org/drawingml/2006/main">
-                  <a:graphicData uri="http://schemas.microsoft.com/office/word/2010/wordprocessingGroup">
-                    <wpg:wgp>
-                      <wpg:cNvGrpSpPr/>
-                      <wpg:grpSpPr>
-                        <a:xfrm>
-                          <a:off x="0" y="0"/>
-                          <a:ext cx="1885950" cy="885825"/>
-                          <a:chOff x="0" y="0"/>
-                          <a:chExt cx="1885950" cy="885825"/>
-                        </a:xfrm>
-                      </wpg:grpSpPr>
-                      <pic:pic xmlns:pic="http://schemas.openxmlformats.org/drawingml/2006/picture">
-                        <pic:nvPicPr>
-                          <pic:cNvPr id="369" name="Picture 369"/>
-                          <pic:cNvPicPr/>
-                        </pic:nvPicPr>
-                        <pic:blipFill>
-                          <a:blip r:embed="rId18"/>
-                          <a:stretch>
-                            <a:fillRect/>
-                          </a:stretch>
-                        </pic:blipFill>
-                        <pic:spPr>
-                          <a:xfrm>
-                            <a:off x="971550" y="0"/>
-                            <a:ext cx="914400" cy="885825"/>
-                          </a:xfrm>
-                          <a:prstGeom prst="rect">
-                            <a:avLst/>
-                          </a:prstGeom>
-                        </pic:spPr>
-                      </pic:pic>
-                      <pic:pic xmlns:pic="http://schemas.openxmlformats.org/drawingml/2006/picture">
-                        <pic:nvPicPr>
-                          <pic:cNvPr id="379" name="Picture 379"/>
-                          <pic:cNvPicPr/>
-                        </pic:nvPicPr>
-                        <pic:blipFill>
-                          <a:blip r:embed="rId19"/>
-                          <a:stretch>
-                            <a:fillRect/>
-                          </a:stretch>
-                        </pic:blipFill>
-                        <pic:spPr>
-                          <a:xfrm>
-                            <a:off x="0" y="66675"/>
-                            <a:ext cx="762000" cy="762000"/>
-                          </a:xfrm>
-                          <a:prstGeom prst="rect">
-                            <a:avLst/>
-                          </a:prstGeom>
-                        </pic:spPr>
-                      </pic:pic>
-                    </wpg:wgp>
-                  </a:graphicData>
-                </a:graphic>
-              </wp:inline>
-            </w:drawing>
-          </mc:Choice>
-          <mc:Fallback xmlns:a="http://schemas.openxmlformats.org/drawingml/2006/main">
-            <w:pict>
-              <v:group id="Group 7671" style="width:148.5pt;height:69.75pt;mso-position-horizontal-relative:char;mso-position-vertical-relative:line" coordsize="18859,8858">
-                <v:shape id="Picture 369" style="position:absolute;width:9144;height:8858;left:9715;top:0;" filled="f">
-                  <v:imagedata r:id="rId20"/>
-                </v:shape>
-                <v:shape id="Picture 379" style="position:absolute;width:7620;height:7620;left:0;top:666;" filled="f">
-                  <v:imagedata r:id="rId21"/>
-                </v:shape>
-              </v:group>
-            </w:pict>
-          </mc:Fallback>
-        </mc:AlternateContent>
-      </w:r>
-      <w:r>
-        <w:br w:type="page"/>
-      </w:r>
-    </w:p>
-    <w:p>
-      <w:pPr>
-        <w:pStyle w:val="Titolo1"/>
-        <w:ind w:left="585" w:hanging="600"/>
-      </w:pPr>
-      <w:bookmarkStart w:id="8" w:name="_Toc9525"/>
-      <w:r>
-        <w:lastRenderedPageBreak/>
-        <w:t>Sistema proposto</w:t>
-      </w:r>
-      <w:bookmarkEnd w:id="8"/>
-    </w:p>
-    <w:p>
-      <w:pPr>
-        <w:pStyle w:val="Titolo2"/>
-        <w:ind w:left="552" w:hanging="567"/>
-      </w:pPr>
-      <w:bookmarkStart w:id="9" w:name="_Toc9526"/>
-      <w:r>
-        <w:t>Panoramica</w:t>
-      </w:r>
-      <w:bookmarkEnd w:id="9"/>
-    </w:p>
-    <w:p>
-      <w:pPr>
-        <w:ind w:left="-5"/>
-      </w:pPr>
-      <w:r>
-        <w:t>Per la progettazione di questo sistema è stato scelto uno stile architetturale client/server. Esistono due tipi di client:</w:t>
-      </w:r>
-    </w:p>
-    <w:p>
-      <w:pPr>
-        <w:numPr>
-          <w:ilvl w:val="0"/>
-          <w:numId w:val="3"/>
-        </w:numPr>
-        <w:spacing w:after="33"/>
-        <w:ind w:hanging="360"/>
-      </w:pPr>
-      <w:r>
-        <w:t>L'utente, che utilizza il sistema per sfruttare le sue funzionalità;</w:t>
-      </w:r>
-    </w:p>
-    <w:p>
-      <w:pPr>
-        <w:numPr>
-          <w:ilvl w:val="0"/>
-          <w:numId w:val="3"/>
-        </w:numPr>
-        <w:ind w:hanging="360"/>
-      </w:pPr>
-      <w:r>
-        <w:t>L'amministratore, che si connette al server per visualizzare e modificare la lista di codici sconto disponibili.</w:t>
-      </w:r>
-    </w:p>
-    <w:p>
-      <w:pPr>
-        <w:spacing w:after="595"/>
-        <w:ind w:left="-5"/>
-      </w:pPr>
-      <w:r>
-        <w:t xml:space="preserve">Il server offre un'API che fornisce diversi servizi ai client, in particolare l'utilizzo di </w:t>
-      </w:r>
-      <w:proofErr w:type="spellStart"/>
-      <w:r>
-        <w:t>OpenWeatherAPI</w:t>
-      </w:r>
-      <w:proofErr w:type="spellEnd"/>
-      <w:r>
-        <w:t xml:space="preserve"> per ottenere informazioni meteorologiche. Inoltre, gestisce l'accesso al database. Una delle ragioni che hanno portato alla scelta di una web </w:t>
-      </w:r>
-      <w:proofErr w:type="spellStart"/>
-      <w:r>
-        <w:t>application</w:t>
-      </w:r>
-      <w:proofErr w:type="spellEnd"/>
-      <w:r>
-        <w:t xml:space="preserve"> piuttosto che di un software stand-alone è la possibilità di effettuare l'accesso al sistema da qualsiasi dispositivo.</w:t>
-      </w:r>
-    </w:p>
-    <w:p>
-      <w:pPr>
-        <w:pStyle w:val="Titolo2"/>
-        <w:ind w:left="552" w:hanging="567"/>
-      </w:pPr>
-      <w:bookmarkStart w:id="10" w:name="_Toc9527"/>
-      <w:r>
-        <w:t>Decomposizione del sistema</w:t>
-      </w:r>
-      <w:bookmarkEnd w:id="10"/>
-    </w:p>
-    <w:p>
-      <w:pPr>
-        <w:spacing w:after="711" w:line="259" w:lineRule="auto"/>
-        <w:ind w:left="435" w:firstLine="0"/>
-      </w:pPr>
-      <w:r>
-        <w:rPr>
-          <w:noProof/>
-        </w:rPr>
-        <w:drawing>
-          <wp:inline distT="0" distB="0" distL="0" distR="0" wp14:anchorId="47D4C220" wp14:editId="48282A8E">
-            <wp:extent cx="5181600" cy="3429000"/>
-            <wp:effectExtent l="0" t="0" r="0" b="0"/>
-            <wp:docPr id="403" name="Picture 403"/>
-            <wp:cNvGraphicFramePr/>
-            <a:graphic xmlns:a="http://schemas.openxmlformats.org/drawingml/2006/main">
-              <a:graphicData uri="http://schemas.openxmlformats.org/drawingml/2006/picture">
-                <pic:pic xmlns:pic="http://schemas.openxmlformats.org/drawingml/2006/picture">
-                  <pic:nvPicPr>
-                    <pic:cNvPr id="403" name="Picture 403"/>
-                    <pic:cNvPicPr/>
-                  </pic:nvPicPr>
-                  <pic:blipFill>
-                    <a:blip r:embed="rId22"/>
-                    <a:stretch>
-                      <a:fillRect/>
-                    </a:stretch>
-                  </pic:blipFill>
-                  <pic:spPr>
-                    <a:xfrm>
-                      <a:off x="0" y="0"/>
-                      <a:ext cx="5181600" cy="3429000"/>
-                    </a:xfrm>
-                    <a:prstGeom prst="rect">
-                      <a:avLst/>
-                    </a:prstGeom>
-                  </pic:spPr>
-                </pic:pic>
-              </a:graphicData>
-            </a:graphic>
-          </wp:inline>
-        </w:drawing>
-      </w:r>
-    </w:p>
-    <w:p>
-      <w:pPr>
         <w:spacing w:after="3" w:line="259" w:lineRule="auto"/>
         <w:ind w:left="60" w:right="50"/>
         <w:jc w:val="center"/>
@@ -3005,7 +2131,7 @@
           <w:i/>
           <w:sz w:val="18"/>
         </w:rPr>
-        <w:t>Figura 3.1: Decomposizione del Sistema</w:t>
+        <w:t>Decomposizione del Sistema</w:t>
       </w:r>
     </w:p>
     <w:p>
@@ -3016,183 +2142,170 @@
         <w:rPr>
           <w:b/>
         </w:rPr>
-        <w:t xml:space="preserve">Log-In Management: </w:t>
-      </w:r>
-      <w:r>
-        <w:t>questo sottosistema si occupa dell'interazione con l'utente durante la fase di accesso al sistema.</w:t>
+        <w:t xml:space="preserve">Fase di installazione: </w:t>
+      </w:r>
+      <w:r>
+        <w:t>questo sottosistema si occupa dell’interazione con l’utente in fase di installazione del dispositivo fisico, inoltre prepara i sensori all’ambiente.</w:t>
       </w:r>
     </w:p>
     <w:p>
       <w:pPr>
         <w:ind w:left="-5"/>
       </w:pPr>
+      <w:r>
+        <w:rPr>
+          <w:b/>
+        </w:rPr>
+        <w:t xml:space="preserve">Dashboard: </w:t>
+      </w:r>
+      <w:r>
+        <w:t>questo sottosistema, consente all’utente di usufruire delle funzionalità del dispositivo da un'unica schermata.</w:t>
+      </w:r>
+    </w:p>
+    <w:p>
+      <w:pPr>
+        <w:ind w:left="-5"/>
+      </w:pPr>
+      <w:r>
+        <w:rPr>
+          <w:b/>
+        </w:rPr>
+        <w:t xml:space="preserve">Modalità Automatica: </w:t>
+      </w:r>
+      <w:r>
+        <w:t>questo sottosistema, si occupa di gestire i processi disponibili del dispositivo in maniera autonoma.</w:t>
+      </w:r>
+    </w:p>
+    <w:p>
+      <w:pPr>
+        <w:ind w:left="-5"/>
+      </w:pPr>
+      <w:r>
+        <w:rPr>
+          <w:b/>
+        </w:rPr>
+        <w:t>Lavaggio:</w:t>
+      </w:r>
+      <w:r>
+        <w:t xml:space="preserve"> questo sottosistema, fornisce all’utente la possibilità di gestire il processo di lavaggio del dispositivo fisico.</w:t>
+      </w:r>
+    </w:p>
+    <w:p>
+      <w:pPr>
+        <w:ind w:left="-5"/>
+      </w:pPr>
+      <w:r>
+        <w:rPr>
+          <w:b/>
+        </w:rPr>
+        <w:t>Asciugatura:</w:t>
+      </w:r>
+      <w:r>
+        <w:t xml:space="preserve"> </w:t>
+      </w:r>
+      <w:r>
+        <w:t>questo sottosistema, fornisce all’utente la possibilità di gestire il processo di asciugatura del dispositivo fisico.</w:t>
+      </w:r>
+    </w:p>
+    <w:p>
+      <w:pPr>
+        <w:ind w:left="-5"/>
+      </w:pPr>
+      <w:r>
+        <w:rPr>
+          <w:b/>
+        </w:rPr>
+        <w:t xml:space="preserve">Deumidificazione: </w:t>
+      </w:r>
+      <w:r>
+        <w:t>questo sottosistema, fornisce all’utente la possibilità di gestire il processo di deumidificazione del dispositivo fisico.</w:t>
+      </w:r>
+    </w:p>
+    <w:p>
+      <w:pPr>
+        <w:ind w:left="-5"/>
+      </w:pPr>
+      <w:r>
+        <w:rPr>
+          <w:b/>
+        </w:rPr>
+        <w:t xml:space="preserve">Riscaldamento: </w:t>
+      </w:r>
+      <w:r>
+        <w:t>questo sottosistema, fornisce all’utente la possibilità di gestire il processo di riscaldamento del dispositivo fisico.</w:t>
+      </w:r>
+    </w:p>
+    <w:p>
+      <w:pPr>
+        <w:ind w:left="-5"/>
+      </w:pPr>
+      <w:r>
+        <w:rPr>
+          <w:b/>
+        </w:rPr>
+        <w:t xml:space="preserve">Parametri sensori: </w:t>
+      </w:r>
+      <w:r>
+        <w:t>questo sottosistema gestisce e permette all’utente di visualizzare i lavori rilevati dai sensori presenti sul dispositivo.</w:t>
+      </w:r>
+    </w:p>
+    <w:p>
+      <w:pPr>
+        <w:ind w:left="-5"/>
+      </w:pPr>
+      <w:r>
+        <w:rPr>
+          <w:b/>
+        </w:rPr>
+        <w:lastRenderedPageBreak/>
+        <w:t xml:space="preserve">Impostazioni: </w:t>
+      </w:r>
+      <w:r>
+        <w:t>questo sottosistema, gestisce la manutenzione del dispositivo attraverso una sezione dedicata all’utente che detenga un pin da Tecnico.</w:t>
+      </w:r>
+    </w:p>
+    <w:p>
+      <w:pPr>
+        <w:ind w:left="-5"/>
+      </w:pPr>
       <w:proofErr w:type="spellStart"/>
       <w:r>
         <w:rPr>
           <w:b/>
         </w:rPr>
-        <w:t>Sign</w:t>
+        <w:t>GetTemperatureAPI</w:t>
       </w:r>
       <w:proofErr w:type="spellEnd"/>
       <w:r>
         <w:rPr>
           <w:b/>
         </w:rPr>
-        <w:t xml:space="preserve">-Up Management: </w:t>
-      </w:r>
-      <w:r>
-        <w:t>questo sottosistema si occupa dell'interazione con l'utente durante la fase di registrazione al sistema.</w:t>
+        <w:t xml:space="preserve">: </w:t>
+      </w:r>
+      <w:r>
+        <w:t>questo sottosistema fornisce all’interfaccia i dati relativi alla temperatura rilevata dai sensori.</w:t>
       </w:r>
     </w:p>
     <w:p>
       <w:pPr>
         <w:ind w:left="-5"/>
       </w:pPr>
+      <w:proofErr w:type="spellStart"/>
       <w:r>
         <w:rPr>
           <w:b/>
         </w:rPr>
-        <w:lastRenderedPageBreak/>
-        <w:t xml:space="preserve">Admin Log-In Management: </w:t>
-      </w:r>
-      <w:r>
-        <w:t>questo sottosistema consente agli amministratori di accedere al sistema.</w:t>
-      </w:r>
-    </w:p>
-    <w:p>
-      <w:pPr>
-        <w:ind w:left="-5"/>
-      </w:pPr>
+        <w:t>GetHumidityAPI</w:t>
+      </w:r>
+      <w:proofErr w:type="spellEnd"/>
       <w:r>
         <w:rPr>
           <w:b/>
         </w:rPr>
-        <w:t xml:space="preserve">Admin Interface: </w:t>
-      </w:r>
-      <w:r>
-        <w:t>questo sottosistema fornisce i servizi di interfaccia grafica che consentono agli amministratori di accedere alla propria area di competenza e svolgere le relative attività.</w:t>
-      </w:r>
-    </w:p>
-    <w:p>
-      <w:pPr>
-        <w:ind w:left="-5"/>
-      </w:pPr>
-      <w:proofErr w:type="spellStart"/>
-      <w:r>
-        <w:rPr>
-          <w:b/>
-        </w:rPr>
-        <w:t>Profile</w:t>
-      </w:r>
-      <w:proofErr w:type="spellEnd"/>
-      <w:r>
-        <w:rPr>
-          <w:b/>
-        </w:rPr>
-        <w:t xml:space="preserve"> Management: </w:t>
-      </w:r>
-      <w:r>
-        <w:t>questo sottosistema si occupa di tutte le interazioni con l'utente relative alla modifica, cancellazione e visualizzazione del suo profilo.</w:t>
-      </w:r>
-    </w:p>
-    <w:p>
-      <w:pPr>
-        <w:ind w:left="-5"/>
-      </w:pPr>
-      <w:proofErr w:type="spellStart"/>
-      <w:r>
-        <w:rPr>
-          <w:b/>
-        </w:rPr>
-        <w:t>OpenWeatherAPI</w:t>
-      </w:r>
-      <w:proofErr w:type="spellEnd"/>
-      <w:r>
-        <w:rPr>
-          <w:b/>
-        </w:rPr>
         <w:t xml:space="preserve">: </w:t>
       </w:r>
       <w:r>
-        <w:t>questo sottosistema fornisce all'interfaccia dati meteorologici relativi alla posizione dell'utente.</w:t>
-      </w:r>
-    </w:p>
-    <w:p>
-      <w:pPr>
-        <w:ind w:left="-5"/>
-      </w:pPr>
-      <w:r>
-        <w:rPr>
-          <w:b/>
-        </w:rPr>
-        <w:t xml:space="preserve">User Interface: </w:t>
-      </w:r>
-      <w:r>
-        <w:t>questo sottosistema fornisce i servizi di interfaccia grafica che consentono agli utenti di accedere alla propria area di competenza.</w:t>
-      </w:r>
-    </w:p>
-    <w:p>
-      <w:pPr>
-        <w:ind w:left="-5"/>
-      </w:pPr>
-      <w:r>
-        <w:rPr>
-          <w:b/>
-        </w:rPr>
-        <w:t xml:space="preserve">Ricompense Management: </w:t>
-      </w:r>
-      <w:r>
-        <w:t>questo sottosistema gestisce le interazioni con l'utente relative alla visualizzazione e ottenimento di codici sconto. Inoltre, si occupa delle interazioni con l'amministratore per quanto riguarda l'aggiunta, la visualizzazione, la modifica e la rimozione dei codici sconto disponibili.</w:t>
-      </w:r>
-    </w:p>
-    <w:p>
-      <w:pPr>
-        <w:ind w:left="-5"/>
-      </w:pPr>
-      <w:r>
-        <w:rPr>
-          <w:b/>
-        </w:rPr>
-        <w:t xml:space="preserve">Obiettivi Management: </w:t>
-      </w:r>
-      <w:r>
-        <w:t xml:space="preserve">questo sottosistema gestisce le interazioni con l'utente per quanto riguarda l'aggiunta, il completamento, la visualizzazione e la rimozione dei propri </w:t>
-      </w:r>
-      <w:proofErr w:type="spellStart"/>
-      <w:r>
-        <w:t>PostPone</w:t>
-      </w:r>
-      <w:proofErr w:type="spellEnd"/>
-      <w:r>
-        <w:t>.</w:t>
-      </w:r>
-    </w:p>
-    <w:p>
-      <w:pPr>
-        <w:ind w:left="-5"/>
-      </w:pPr>
-      <w:r>
-        <w:rPr>
-          <w:b/>
-        </w:rPr>
-        <w:t xml:space="preserve">Trivia Quiz: </w:t>
-      </w:r>
-      <w:r>
-        <w:t>questo sottosistema gestisce le interazioni con l'utente per quanto riguarda il completamento dei quiz presenti sulla piattaforma.</w:t>
-      </w:r>
-    </w:p>
-    <w:p>
-      <w:pPr>
-        <w:ind w:left="-5"/>
-      </w:pPr>
-      <w:r>
-        <w:rPr>
-          <w:b/>
-        </w:rPr>
-        <w:t xml:space="preserve">Pomodoro Clock: </w:t>
-      </w:r>
-      <w:r>
-        <w:t>questo sottosistema gestisce le interazioni con l'utente relative alle sessioni di studio, durante le quali è possibile modificare la durata della sessione, la durata della pausa ed il sottofondo musicale.</w:t>
+        <w:t>questo sottosistema fornisce all’interfaccia i dati relativi all’umidità rilevata dai sensori.</w:t>
       </w:r>
     </w:p>
     <w:p>
@@ -3225,7 +2338,7 @@
         <w:ind w:left="-5"/>
       </w:pPr>
       <w:r>
-        <w:t>Il sistema è progettato per garantire la massima disponibilità e può essere utilizzato da qualsiasi PC o altro dispositivo connesso a Internet, a condizione che l'utente si registri alla piattaforma per accedere ai servizi richiesti. Grazie alla sua accessibilità online, il sistema può essere utilizzato in qualsiasi momento e da qualunque luogo, fornendo una soluzione conveniente e flessibile per le esigenze dei suoi utenti.</w:t>
+        <w:t>Il sistema è progettato per garantire la massima disponibilità e può essere utilizzato da qualsiasi PC o altro dispositivo connesso alla stessa rete del dispositivo, a condizione che il dispositivo fisico sia collegato alla corrente.</w:t>
       </w:r>
     </w:p>
     <w:p>
@@ -3237,10 +2350,9 @@
         <w:rPr>
           <w:noProof/>
         </w:rPr>
-        <w:lastRenderedPageBreak/>
         <w:drawing>
-          <wp:inline distT="0" distB="0" distL="0" distR="0" wp14:anchorId="47F556C3" wp14:editId="2A0E5421">
-            <wp:extent cx="5734050" cy="4343400"/>
+          <wp:inline distT="0" distB="0" distL="0" distR="0" wp14:anchorId="278AAC52" wp14:editId="0E01A015">
+            <wp:extent cx="4047595" cy="4343400"/>
             <wp:effectExtent l="0" t="0" r="0" b="0"/>
             <wp:docPr id="476" name="Picture 476"/>
             <wp:cNvGraphicFramePr/>
@@ -3252,7 +2364,13 @@
                     <pic:cNvPicPr/>
                   </pic:nvPicPr>
                   <pic:blipFill>
-                    <a:blip r:embed="rId23"/>
+                    <a:blip r:embed="rId21">
+                      <a:extLst>
+                        <a:ext uri="{28A0092B-C50C-407E-A947-70E740481C1C}">
+                          <a14:useLocalDpi xmlns:a14="http://schemas.microsoft.com/office/drawing/2010/main" val="0"/>
+                        </a:ext>
+                      </a:extLst>
+                    </a:blip>
                     <a:stretch>
                       <a:fillRect/>
                     </a:stretch>
@@ -3260,7 +2378,7 @@
                   <pic:spPr>
                     <a:xfrm>
                       <a:off x="0" y="0"/>
-                      <a:ext cx="5734050" cy="4343400"/>
+                      <a:ext cx="4047595" cy="4343400"/>
                     </a:xfrm>
                     <a:prstGeom prst="rect">
                       <a:avLst/>
@@ -3284,7 +2402,7 @@
           <w:i/>
           <w:sz w:val="18"/>
         </w:rPr>
-        <w:t xml:space="preserve">Figura 3.2: Diagramma </w:t>
+        <w:t xml:space="preserve">Diagramma </w:t>
       </w:r>
       <w:proofErr w:type="spellStart"/>
       <w:r>
@@ -3337,11 +2455,15 @@
       </w:pPr>
       <w:proofErr w:type="spellStart"/>
       <w:r>
-        <w:t>PostPone</w:t>
+        <w:t>SmartLaundry</w:t>
       </w:r>
       <w:proofErr w:type="spellEnd"/>
       <w:r>
-        <w:t xml:space="preserve"> prevede la memorizzazione persistente di una grande quantità di dati mediante l'utilizzo di un database relazionale. Ciò permette di mantenere traccia di tutti i dati generati, richiesti, da elaborare e da trasmettere. Molte delle informazioni visualizzabili dagli utenti vengono ottenute eseguendo query sul database, il che comporta un alto tasso di utilizzo del database stesso. Per questo motivo, molte delle classi del modello a oggetti sono state progettate tenendo presente il mapping con le tabelle di un eventuale database.</w:t>
+        <w:t xml:space="preserve"> prevede la memorizzazione persistente di una grande quantità di dati relativi alle routine da rispettare ed ai valori rilevati dai sensori mediante l'utilizzo di un database </w:t>
+      </w:r>
+      <w:r>
+        <w:lastRenderedPageBreak/>
+        <w:t>relazionale. Ciò permette di mantenere traccia di tutti i dati generati, richiesti, da elaborare e da trasmettere. Alcune delle informazioni visualizzabili dagli utenti vengono ottenute eseguendo query sul database, ma il dispositivo stesso richiama delle query per modificare le routine, il che comporta un alto tasso di utilizzo del database stesso. Per questo motivo, molte delle classi del modello a oggetti sono state progettate tenendo presente il mapping con le tabelle di un eventuale database.</w:t>
       </w:r>
     </w:p>
     <w:p>
@@ -3387,7 +2509,7 @@
         </w:trPr>
         <w:tc>
           <w:tcPr>
-            <w:tcW w:w="3043" w:type="dxa"/>
+            <w:tcW w:w="3042" w:type="dxa"/>
             <w:tcBorders>
               <w:top w:val="single" w:sz="8" w:space="0" w:color="000000"/>
               <w:left w:val="single" w:sz="8" w:space="0" w:color="000000"/>
@@ -3457,182 +2579,6 @@
                 <w:b/>
               </w:rPr>
               <w:t>Amministratore</w:t>
-            </w:r>
-          </w:p>
-        </w:tc>
-      </w:tr>
-      <w:tr>
-        <w:trPr>
-          <w:trHeight w:val="1238"/>
-        </w:trPr>
-        <w:tc>
-          <w:tcPr>
-            <w:tcW w:w="3043" w:type="dxa"/>
-            <w:tcBorders>
-              <w:top w:val="single" w:sz="8" w:space="0" w:color="000000"/>
-              <w:left w:val="single" w:sz="8" w:space="0" w:color="000000"/>
-              <w:bottom w:val="single" w:sz="8" w:space="0" w:color="000000"/>
-              <w:right w:val="single" w:sz="8" w:space="0" w:color="000000"/>
-            </w:tcBorders>
-            <w:shd w:val="clear" w:color="auto" w:fill="B7B7B7"/>
-          </w:tcPr>
-          <w:p>
-            <w:pPr>
-              <w:spacing w:after="0" w:line="259" w:lineRule="auto"/>
-              <w:ind w:left="0" w:firstLine="0"/>
-            </w:pPr>
-            <w:r>
-              <w:rPr>
-                <w:b/>
-              </w:rPr>
-              <w:lastRenderedPageBreak/>
-              <w:t>Login management</w:t>
-            </w:r>
-          </w:p>
-        </w:tc>
-        <w:tc>
-          <w:tcPr>
-            <w:tcW w:w="3060" w:type="dxa"/>
-            <w:tcBorders>
-              <w:top w:val="single" w:sz="8" w:space="0" w:color="000000"/>
-              <w:left w:val="single" w:sz="8" w:space="0" w:color="000000"/>
-              <w:bottom w:val="single" w:sz="8" w:space="0" w:color="000000"/>
-              <w:right w:val="single" w:sz="8" w:space="0" w:color="000000"/>
-            </w:tcBorders>
-            <w:shd w:val="clear" w:color="auto" w:fill="D9D9D9"/>
-            <w:vAlign w:val="center"/>
-          </w:tcPr>
-          <w:p>
-            <w:pPr>
-              <w:spacing w:after="0" w:line="259" w:lineRule="auto"/>
-              <w:ind w:left="3" w:firstLine="0"/>
-            </w:pPr>
-            <w:proofErr w:type="spellStart"/>
-            <w:proofErr w:type="gramStart"/>
-            <w:r>
-              <w:t>checkdata</w:t>
-            </w:r>
-            <w:proofErr w:type="spellEnd"/>
-            <w:r>
-              <w:t>(</w:t>
-            </w:r>
-            <w:proofErr w:type="gramEnd"/>
-            <w:r>
-              <w:t>)</w:t>
-            </w:r>
-          </w:p>
-          <w:p>
-            <w:pPr>
-              <w:spacing w:after="0" w:line="259" w:lineRule="auto"/>
-              <w:ind w:left="3" w:firstLine="0"/>
-            </w:pPr>
-            <w:proofErr w:type="gramStart"/>
-            <w:r>
-              <w:t>login(</w:t>
-            </w:r>
-            <w:proofErr w:type="gramEnd"/>
-            <w:r>
-              <w:t>)</w:t>
-            </w:r>
-          </w:p>
-          <w:p>
-            <w:pPr>
-              <w:spacing w:after="0" w:line="259" w:lineRule="auto"/>
-              <w:ind w:left="3" w:firstLine="0"/>
-            </w:pPr>
-            <w:proofErr w:type="spellStart"/>
-            <w:proofErr w:type="gramStart"/>
-            <w:r>
-              <w:t>accessUserPassword</w:t>
-            </w:r>
-            <w:proofErr w:type="spellEnd"/>
-            <w:r>
-              <w:t>(</w:t>
-            </w:r>
-            <w:proofErr w:type="gramEnd"/>
-            <w:r>
-              <w:t xml:space="preserve">) </w:t>
-            </w:r>
-            <w:proofErr w:type="spellStart"/>
-            <w:r>
-              <w:t>sendPassword</w:t>
-            </w:r>
-            <w:proofErr w:type="spellEnd"/>
-            <w:r>
-              <w:t>()</w:t>
-            </w:r>
-          </w:p>
-        </w:tc>
-        <w:tc>
-          <w:tcPr>
-            <w:tcW w:w="2898" w:type="dxa"/>
-            <w:tcBorders>
-              <w:top w:val="single" w:sz="8" w:space="0" w:color="000000"/>
-              <w:left w:val="single" w:sz="8" w:space="0" w:color="000000"/>
-              <w:bottom w:val="single" w:sz="8" w:space="0" w:color="000000"/>
-              <w:right w:val="single" w:sz="8" w:space="0" w:color="000000"/>
-            </w:tcBorders>
-            <w:shd w:val="clear" w:color="auto" w:fill="D9D9D9"/>
-            <w:vAlign w:val="center"/>
-          </w:tcPr>
-          <w:p>
-            <w:pPr>
-              <w:spacing w:after="0" w:line="259" w:lineRule="auto"/>
-              <w:ind w:left="3" w:firstLine="0"/>
-            </w:pPr>
-            <w:proofErr w:type="spellStart"/>
-            <w:proofErr w:type="gramStart"/>
-            <w:r>
-              <w:t>checkdata</w:t>
-            </w:r>
-            <w:proofErr w:type="spellEnd"/>
-            <w:r>
-              <w:t>(</w:t>
-            </w:r>
-            <w:proofErr w:type="gramEnd"/>
-            <w:r>
-              <w:t>)</w:t>
-            </w:r>
-          </w:p>
-          <w:p>
-            <w:pPr>
-              <w:spacing w:after="0" w:line="259" w:lineRule="auto"/>
-              <w:ind w:left="3" w:firstLine="0"/>
-            </w:pPr>
-            <w:proofErr w:type="gramStart"/>
-            <w:r>
-              <w:t>login(</w:t>
-            </w:r>
-            <w:proofErr w:type="gramEnd"/>
-            <w:r>
-              <w:t>)</w:t>
-            </w:r>
-          </w:p>
-          <w:p>
-            <w:pPr>
-              <w:spacing w:after="0" w:line="259" w:lineRule="auto"/>
-              <w:ind w:left="3" w:firstLine="0"/>
-            </w:pPr>
-            <w:proofErr w:type="spellStart"/>
-            <w:proofErr w:type="gramStart"/>
-            <w:r>
-              <w:t>accessUserPassword</w:t>
-            </w:r>
-            <w:proofErr w:type="spellEnd"/>
-            <w:r>
-              <w:t>(</w:t>
-            </w:r>
-            <w:proofErr w:type="gramEnd"/>
-            <w:r>
-              <w:t xml:space="preserve">) </w:t>
-            </w:r>
-            <w:proofErr w:type="spellStart"/>
-            <w:r>
-              <w:t>sendPassword</w:t>
-            </w:r>
-            <w:proofErr w:type="spellEnd"/>
-            <w:r>
-              <w:t>()</w:t>
             </w:r>
           </w:p>
         </w:tc>
@@ -3643,7 +2589,7 @@
         </w:trPr>
         <w:tc>
           <w:tcPr>
-            <w:tcW w:w="3043" w:type="dxa"/>
+            <w:tcW w:w="3042" w:type="dxa"/>
             <w:tcBorders>
               <w:top w:val="single" w:sz="8" w:space="0" w:color="000000"/>
               <w:left w:val="single" w:sz="8" w:space="0" w:color="000000"/>
@@ -3657,19 +2603,11 @@
               <w:spacing w:after="0" w:line="259" w:lineRule="auto"/>
               <w:ind w:left="0" w:firstLine="0"/>
             </w:pPr>
-            <w:proofErr w:type="spellStart"/>
             <w:r>
               <w:rPr>
                 <w:b/>
               </w:rPr>
-              <w:t>Sign</w:t>
-            </w:r>
-            <w:proofErr w:type="spellEnd"/>
-            <w:r>
-              <w:rPr>
-                <w:b/>
-              </w:rPr>
-              <w:t>-up Management</w:t>
+              <w:t>Lavaggio</w:t>
             </w:r>
           </w:p>
         </w:tc>
@@ -3693,7 +2631,7 @@
             <w:proofErr w:type="spellStart"/>
             <w:proofErr w:type="gramStart"/>
             <w:r>
-              <w:t>checkSignUpData</w:t>
+              <w:t>washAtDatetime</w:t>
             </w:r>
             <w:proofErr w:type="spellEnd"/>
             <w:r>
@@ -3701,15 +2639,7 @@
             </w:r>
             <w:proofErr w:type="gramEnd"/>
             <w:r>
-              <w:t xml:space="preserve">) </w:t>
-            </w:r>
-            <w:proofErr w:type="spellStart"/>
-            <w:r>
-              <w:t>signUp</w:t>
-            </w:r>
-            <w:proofErr w:type="spellEnd"/>
-            <w:r>
-              <w:t>()</w:t>
+              <w:t>)</w:t>
             </w:r>
           </w:p>
         </w:tc>
@@ -3742,7 +2672,7 @@
         </w:trPr>
         <w:tc>
           <w:tcPr>
-            <w:tcW w:w="3043" w:type="dxa"/>
+            <w:tcW w:w="3042" w:type="dxa"/>
             <w:tcBorders>
               <w:top w:val="single" w:sz="8" w:space="0" w:color="000000"/>
               <w:left w:val="single" w:sz="8" w:space="0" w:color="000000"/>
@@ -3760,16 +2690,8 @@
               <w:rPr>
                 <w:b/>
               </w:rPr>
-              <w:t xml:space="preserve">Edit </w:t>
-            </w:r>
-            <w:proofErr w:type="spellStart"/>
-            <w:r>
-              <w:rPr>
-                <w:b/>
-              </w:rPr>
-              <w:t>Profile</w:t>
-            </w:r>
-            <w:proofErr w:type="spellEnd"/>
+              <w:t>Asciugatura</w:t>
+            </w:r>
           </w:p>
         </w:tc>
         <w:tc>
@@ -3782,6 +2704,7 @@
               <w:right w:val="single" w:sz="8" w:space="0" w:color="000000"/>
             </w:tcBorders>
             <w:shd w:val="clear" w:color="auto" w:fill="D9D9D9"/>
+            <w:vAlign w:val="center"/>
           </w:tcPr>
           <w:p>
             <w:pPr>
@@ -3791,7 +2714,7 @@
             <w:proofErr w:type="spellStart"/>
             <w:proofErr w:type="gramStart"/>
             <w:r>
-              <w:t>changeInformations</w:t>
+              <w:t>dryAtDatetime</w:t>
             </w:r>
             <w:proofErr w:type="spellEnd"/>
             <w:r>
@@ -3799,15 +2722,7 @@
             </w:r>
             <w:proofErr w:type="gramEnd"/>
             <w:r>
-              <w:t xml:space="preserve">) </w:t>
-            </w:r>
-            <w:proofErr w:type="spellStart"/>
-            <w:r>
-              <w:t>updatePassword</w:t>
-            </w:r>
-            <w:proofErr w:type="spellEnd"/>
-            <w:r>
-              <w:t>()</w:t>
+              <w:t>)</w:t>
             </w:r>
           </w:p>
         </w:tc>
@@ -3840,7 +2755,7 @@
         </w:trPr>
         <w:tc>
           <w:tcPr>
-            <w:tcW w:w="3043" w:type="dxa"/>
+            <w:tcW w:w="3042" w:type="dxa"/>
             <w:tcBorders>
               <w:top w:val="single" w:sz="8" w:space="0" w:color="000000"/>
               <w:left w:val="single" w:sz="8" w:space="0" w:color="000000"/>
@@ -3853,12 +2768,17 @@
             <w:pPr>
               <w:spacing w:after="0" w:line="259" w:lineRule="auto"/>
               <w:ind w:left="0" w:firstLine="0"/>
-            </w:pPr>
-            <w:r>
               <w:rPr>
                 <w:b/>
+                <w:bCs/>
               </w:rPr>
-              <w:t>Admin Interface</w:t>
+            </w:pPr>
+            <w:r>
+              <w:rPr>
+                <w:b/>
+                <w:bCs/>
+              </w:rPr>
+              <w:t>Umidificatore</w:t>
             </w:r>
           </w:p>
         </w:tc>
@@ -3878,10 +2798,30 @@
             <w:pPr>
               <w:spacing w:after="0" w:line="259" w:lineRule="auto"/>
               <w:ind w:left="8" w:firstLine="0"/>
-              <w:jc w:val="center"/>
-            </w:pPr>
-            <w:r>
-              <w:t>—</w:t>
+            </w:pPr>
+            <w:proofErr w:type="spellStart"/>
+            <w:r>
+              <w:t>activateHumidify</w:t>
+            </w:r>
+            <w:proofErr w:type="spellEnd"/>
+            <w:r>
+              <w:t>()</w:t>
+            </w:r>
+            <w:r>
+              <w:br/>
+            </w:r>
+            <w:proofErr w:type="spellStart"/>
+            <w:proofErr w:type="gramStart"/>
+            <w:r>
+              <w:t>getHumidifyAPI</w:t>
+            </w:r>
+            <w:proofErr w:type="spellEnd"/>
+            <w:r>
+              <w:t>(</w:t>
+            </w:r>
+            <w:proofErr w:type="gramEnd"/>
+            <w:r>
+              <w:t>)</w:t>
             </w:r>
           </w:p>
         </w:tc>
@@ -3902,35 +2842,6 @@
               <w:spacing w:after="0" w:line="259" w:lineRule="auto"/>
               <w:ind w:left="3" w:firstLine="0"/>
             </w:pPr>
-            <w:proofErr w:type="spellStart"/>
-            <w:proofErr w:type="gramStart"/>
-            <w:r>
-              <w:t>addRewards</w:t>
-            </w:r>
-            <w:proofErr w:type="spellEnd"/>
-            <w:r>
-              <w:t>(</w:t>
-            </w:r>
-            <w:proofErr w:type="gramEnd"/>
-            <w:r>
-              <w:t xml:space="preserve">) </w:t>
-            </w:r>
-            <w:proofErr w:type="spellStart"/>
-            <w:r>
-              <w:t>deleteRewards</w:t>
-            </w:r>
-            <w:proofErr w:type="spellEnd"/>
-            <w:r>
-              <w:t xml:space="preserve">() </w:t>
-            </w:r>
-            <w:proofErr w:type="spellStart"/>
-            <w:r>
-              <w:t>updateRewards</w:t>
-            </w:r>
-            <w:proofErr w:type="spellEnd"/>
-            <w:r>
-              <w:t>()</w:t>
-            </w:r>
           </w:p>
         </w:tc>
       </w:tr>
@@ -3940,7 +2851,7 @@
         </w:trPr>
         <w:tc>
           <w:tcPr>
-            <w:tcW w:w="3043" w:type="dxa"/>
+            <w:tcW w:w="3042" w:type="dxa"/>
             <w:tcBorders>
               <w:top w:val="single" w:sz="8" w:space="0" w:color="000000"/>
               <w:left w:val="single" w:sz="8" w:space="0" w:color="000000"/>
@@ -3958,16 +2869,8 @@
               <w:rPr>
                 <w:b/>
               </w:rPr>
-              <w:t xml:space="preserve">Display </w:t>
-            </w:r>
-            <w:proofErr w:type="spellStart"/>
-            <w:r>
-              <w:rPr>
-                <w:b/>
-              </w:rPr>
-              <w:t>Weather</w:t>
-            </w:r>
-            <w:proofErr w:type="spellEnd"/>
+              <w:t>Riscaldamento</w:t>
+            </w:r>
           </w:p>
         </w:tc>
         <w:tc>
@@ -3988,9 +2891,31 @@
               <w:ind w:left="3" w:firstLine="0"/>
             </w:pPr>
             <w:proofErr w:type="spellStart"/>
+            <w:r>
+              <w:t>activateHeating</w:t>
+            </w:r>
+            <w:proofErr w:type="spellEnd"/>
+            <w:r>
+              <w:t>()</w:t>
+            </w:r>
+            <w:r>
+              <w:br/>
+            </w:r>
+            <w:proofErr w:type="spellStart"/>
+            <w:r>
+              <w:t>activateFreezing</w:t>
+            </w:r>
+            <w:proofErr w:type="spellEnd"/>
+            <w:r>
+              <w:t>()</w:t>
+            </w:r>
+            <w:r>
+              <w:br/>
+            </w:r>
+            <w:proofErr w:type="spellStart"/>
             <w:proofErr w:type="gramStart"/>
             <w:r>
-              <w:t>positionChecker</w:t>
+              <w:t>getTemperatureAPI</w:t>
             </w:r>
             <w:proofErr w:type="spellEnd"/>
             <w:r>
@@ -3998,15 +2923,7 @@
             </w:r>
             <w:proofErr w:type="gramEnd"/>
             <w:r>
-              <w:t xml:space="preserve">) </w:t>
-            </w:r>
-            <w:proofErr w:type="spellStart"/>
-            <w:r>
-              <w:t>getWeatherFromAPI</w:t>
-            </w:r>
-            <w:proofErr w:type="spellEnd"/>
-            <w:r>
-              <w:t>()</w:t>
+              <w:t>)</w:t>
             </w:r>
           </w:p>
         </w:tc>
@@ -4039,7 +2956,7 @@
         </w:trPr>
         <w:tc>
           <w:tcPr>
-            <w:tcW w:w="3043" w:type="dxa"/>
+            <w:tcW w:w="3042" w:type="dxa"/>
             <w:tcBorders>
               <w:top w:val="single" w:sz="8" w:space="0" w:color="000000"/>
               <w:left w:val="single" w:sz="8" w:space="0" w:color="000000"/>
@@ -4052,12 +2969,17 @@
             <w:pPr>
               <w:spacing w:after="0" w:line="259" w:lineRule="auto"/>
               <w:ind w:left="0" w:firstLine="0"/>
-            </w:pPr>
-            <w:r>
               <w:rPr>
                 <w:b/>
+                <w:bCs/>
               </w:rPr>
-              <w:t>Obiettivi</w:t>
+            </w:pPr>
+            <w:r>
+              <w:rPr>
+                <w:b/>
+                <w:bCs/>
+              </w:rPr>
+              <w:t>Impostazioni</w:t>
             </w:r>
           </w:p>
         </w:tc>
@@ -4077,10 +2999,50 @@
               <w:spacing w:after="0" w:line="259" w:lineRule="auto"/>
               <w:ind w:left="3" w:firstLine="0"/>
             </w:pPr>
+          </w:p>
+        </w:tc>
+        <w:tc>
+          <w:tcPr>
+            <w:tcW w:w="2898" w:type="dxa"/>
+            <w:tcBorders>
+              <w:top w:val="single" w:sz="8" w:space="0" w:color="000000"/>
+              <w:left w:val="single" w:sz="8" w:space="0" w:color="000000"/>
+              <w:bottom w:val="single" w:sz="8" w:space="0" w:color="000000"/>
+              <w:right w:val="single" w:sz="8" w:space="0" w:color="000000"/>
+            </w:tcBorders>
+            <w:shd w:val="clear" w:color="auto" w:fill="D9D9D9"/>
+          </w:tcPr>
+          <w:p>
+            <w:pPr>
+              <w:spacing w:after="0" w:line="259" w:lineRule="auto"/>
+              <w:ind w:left="5" w:firstLine="0"/>
+            </w:pPr>
+            <w:proofErr w:type="spellStart"/>
+            <w:r>
+              <w:t>stampaSeriale</w:t>
+            </w:r>
+            <w:proofErr w:type="spellEnd"/>
+            <w:r>
+              <w:t>()</w:t>
+            </w:r>
+            <w:r>
+              <w:br/>
+            </w:r>
+            <w:proofErr w:type="spellStart"/>
+            <w:r>
+              <w:t>stampaDPP</w:t>
+            </w:r>
+            <w:proofErr w:type="spellEnd"/>
+            <w:r>
+              <w:t>()</w:t>
+            </w:r>
+            <w:r>
+              <w:br/>
+            </w:r>
             <w:proofErr w:type="spellStart"/>
             <w:proofErr w:type="gramStart"/>
             <w:r>
-              <w:t>addPostPone</w:t>
+              <w:t>checkSensori</w:t>
             </w:r>
             <w:proofErr w:type="spellEnd"/>
             <w:r>
@@ -4088,53 +3050,7 @@
             </w:r>
             <w:proofErr w:type="gramEnd"/>
             <w:r>
-              <w:t xml:space="preserve">) </w:t>
-            </w:r>
-            <w:proofErr w:type="spellStart"/>
-            <w:r>
-              <w:t>filterPostPone</w:t>
-            </w:r>
-            <w:proofErr w:type="spellEnd"/>
-            <w:r>
-              <w:t xml:space="preserve">() </w:t>
-            </w:r>
-            <w:proofErr w:type="spellStart"/>
-            <w:r>
-              <w:t>orderPostPone</w:t>
-            </w:r>
-            <w:proofErr w:type="spellEnd"/>
-            <w:r>
-              <w:t xml:space="preserve">() </w:t>
-            </w:r>
-            <w:proofErr w:type="spellStart"/>
-            <w:r>
-              <w:t>managePostPone</w:t>
-            </w:r>
-            <w:proofErr w:type="spellEnd"/>
-            <w:r>
-              <w:t>()</w:t>
-            </w:r>
-          </w:p>
-        </w:tc>
-        <w:tc>
-          <w:tcPr>
-            <w:tcW w:w="2898" w:type="dxa"/>
-            <w:tcBorders>
-              <w:top w:val="single" w:sz="8" w:space="0" w:color="000000"/>
-              <w:left w:val="single" w:sz="8" w:space="0" w:color="000000"/>
-              <w:bottom w:val="single" w:sz="8" w:space="0" w:color="000000"/>
-              <w:right w:val="single" w:sz="8" w:space="0" w:color="000000"/>
-            </w:tcBorders>
-            <w:shd w:val="clear" w:color="auto" w:fill="D9D9D9"/>
-          </w:tcPr>
-          <w:p>
-            <w:pPr>
-              <w:spacing w:after="0" w:line="259" w:lineRule="auto"/>
-              <w:ind w:left="5" w:firstLine="0"/>
-              <w:jc w:val="center"/>
-            </w:pPr>
-            <w:r>
-              <w:t>—</w:t>
+              <w:t>)</w:t>
             </w:r>
           </w:p>
         </w:tc>
@@ -4145,7 +3061,7 @@
         </w:trPr>
         <w:tc>
           <w:tcPr>
-            <w:tcW w:w="3043" w:type="dxa"/>
+            <w:tcW w:w="3042" w:type="dxa"/>
             <w:tcBorders>
               <w:top w:val="single" w:sz="8" w:space="0" w:color="000000"/>
               <w:left w:val="single" w:sz="8" w:space="0" w:color="000000"/>
@@ -4158,12 +3074,17 @@
             <w:pPr>
               <w:spacing w:after="0" w:line="259" w:lineRule="auto"/>
               <w:ind w:left="0" w:firstLine="0"/>
-            </w:pPr>
-            <w:r>
               <w:rPr>
                 <w:b/>
+                <w:bCs/>
               </w:rPr>
-              <w:t>Trivia Quiz</w:t>
+            </w:pPr>
+            <w:r>
+              <w:rPr>
+                <w:b/>
+                <w:bCs/>
+              </w:rPr>
+              <w:t>Parametri Sensori</w:t>
             </w:r>
           </w:p>
         </w:tc>
@@ -4230,197 +3151,6 @@
           </w:p>
         </w:tc>
       </w:tr>
-      <w:tr>
-        <w:trPr>
-          <w:trHeight w:val="980"/>
-        </w:trPr>
-        <w:tc>
-          <w:tcPr>
-            <w:tcW w:w="3043" w:type="dxa"/>
-            <w:tcBorders>
-              <w:top w:val="single" w:sz="8" w:space="0" w:color="000000"/>
-              <w:left w:val="single" w:sz="8" w:space="0" w:color="000000"/>
-              <w:bottom w:val="single" w:sz="8" w:space="0" w:color="000000"/>
-              <w:right w:val="single" w:sz="8" w:space="0" w:color="000000"/>
-            </w:tcBorders>
-            <w:shd w:val="clear" w:color="auto" w:fill="B7B7B7"/>
-          </w:tcPr>
-          <w:p>
-            <w:pPr>
-              <w:spacing w:after="0" w:line="259" w:lineRule="auto"/>
-              <w:ind w:left="0" w:firstLine="0"/>
-            </w:pPr>
-            <w:r>
-              <w:rPr>
-                <w:b/>
-              </w:rPr>
-              <w:t>Pomodoro Clock</w:t>
-            </w:r>
-          </w:p>
-        </w:tc>
-        <w:tc>
-          <w:tcPr>
-            <w:tcW w:w="3060" w:type="dxa"/>
-            <w:tcBorders>
-              <w:top w:val="single" w:sz="8" w:space="0" w:color="000000"/>
-              <w:left w:val="single" w:sz="8" w:space="0" w:color="000000"/>
-              <w:bottom w:val="single" w:sz="8" w:space="0" w:color="000000"/>
-              <w:right w:val="single" w:sz="8" w:space="0" w:color="000000"/>
-            </w:tcBorders>
-            <w:shd w:val="clear" w:color="auto" w:fill="D9D9D9"/>
-          </w:tcPr>
-          <w:p>
-            <w:pPr>
-              <w:spacing w:after="0" w:line="259" w:lineRule="auto"/>
-              <w:ind w:left="3" w:right="838" w:firstLine="0"/>
-            </w:pPr>
-            <w:proofErr w:type="spellStart"/>
-            <w:proofErr w:type="gramStart"/>
-            <w:r>
-              <w:t>setTimer</w:t>
-            </w:r>
-            <w:proofErr w:type="spellEnd"/>
-            <w:r>
-              <w:t>(</w:t>
-            </w:r>
-            <w:proofErr w:type="gramEnd"/>
-            <w:r>
-              <w:t xml:space="preserve">) </w:t>
-            </w:r>
-            <w:proofErr w:type="spellStart"/>
-            <w:r>
-              <w:t>setMusic</w:t>
-            </w:r>
-            <w:proofErr w:type="spellEnd"/>
-            <w:r>
-              <w:t xml:space="preserve">() </w:t>
-            </w:r>
-            <w:proofErr w:type="spellStart"/>
-            <w:r>
-              <w:t>manageSession</w:t>
-            </w:r>
-            <w:proofErr w:type="spellEnd"/>
-            <w:r>
-              <w:t>()</w:t>
-            </w:r>
-          </w:p>
-        </w:tc>
-        <w:tc>
-          <w:tcPr>
-            <w:tcW w:w="2898" w:type="dxa"/>
-            <w:tcBorders>
-              <w:top w:val="single" w:sz="8" w:space="0" w:color="000000"/>
-              <w:left w:val="single" w:sz="8" w:space="0" w:color="000000"/>
-              <w:bottom w:val="single" w:sz="8" w:space="0" w:color="000000"/>
-              <w:right w:val="single" w:sz="8" w:space="0" w:color="000000"/>
-            </w:tcBorders>
-            <w:shd w:val="clear" w:color="auto" w:fill="D9D9D9"/>
-          </w:tcPr>
-          <w:p>
-            <w:pPr>
-              <w:spacing w:after="0" w:line="259" w:lineRule="auto"/>
-              <w:ind w:left="5" w:firstLine="0"/>
-              <w:jc w:val="center"/>
-            </w:pPr>
-            <w:r>
-              <w:t>—</w:t>
-            </w:r>
-          </w:p>
-        </w:tc>
-      </w:tr>
-      <w:tr>
-        <w:trPr>
-          <w:trHeight w:val="737"/>
-        </w:trPr>
-        <w:tc>
-          <w:tcPr>
-            <w:tcW w:w="3043" w:type="dxa"/>
-            <w:tcBorders>
-              <w:top w:val="single" w:sz="8" w:space="0" w:color="000000"/>
-              <w:left w:val="single" w:sz="8" w:space="0" w:color="000000"/>
-              <w:bottom w:val="single" w:sz="8" w:space="0" w:color="000000"/>
-              <w:right w:val="single" w:sz="8" w:space="0" w:color="000000"/>
-            </w:tcBorders>
-            <w:shd w:val="clear" w:color="auto" w:fill="B7B7B7"/>
-          </w:tcPr>
-          <w:p>
-            <w:pPr>
-              <w:spacing w:after="0" w:line="259" w:lineRule="auto"/>
-              <w:ind w:left="0" w:firstLine="0"/>
-            </w:pPr>
-            <w:proofErr w:type="spellStart"/>
-            <w:r>
-              <w:rPr>
-                <w:b/>
-              </w:rPr>
-              <w:t>rewards</w:t>
-            </w:r>
-            <w:proofErr w:type="spellEnd"/>
-          </w:p>
-        </w:tc>
-        <w:tc>
-          <w:tcPr>
-            <w:tcW w:w="3060" w:type="dxa"/>
-            <w:tcBorders>
-              <w:top w:val="single" w:sz="8" w:space="0" w:color="000000"/>
-              <w:left w:val="single" w:sz="8" w:space="0" w:color="000000"/>
-              <w:bottom w:val="single" w:sz="8" w:space="0" w:color="000000"/>
-              <w:right w:val="single" w:sz="8" w:space="0" w:color="000000"/>
-            </w:tcBorders>
-            <w:shd w:val="clear" w:color="auto" w:fill="D9D9D9"/>
-            <w:vAlign w:val="center"/>
-          </w:tcPr>
-          <w:p>
-            <w:pPr>
-              <w:spacing w:after="0" w:line="259" w:lineRule="auto"/>
-              <w:ind w:left="3" w:right="364" w:firstLine="0"/>
-            </w:pPr>
-            <w:proofErr w:type="spellStart"/>
-            <w:proofErr w:type="gramStart"/>
-            <w:r>
-              <w:t>getRewards</w:t>
-            </w:r>
-            <w:proofErr w:type="spellEnd"/>
-            <w:r>
-              <w:t>(</w:t>
-            </w:r>
-            <w:proofErr w:type="gramEnd"/>
-            <w:r>
-              <w:t xml:space="preserve">) </w:t>
-            </w:r>
-            <w:proofErr w:type="spellStart"/>
-            <w:r>
-              <w:t>takeMedal</w:t>
-            </w:r>
-            <w:proofErr w:type="spellEnd"/>
-            <w:r>
-              <w:t>()</w:t>
-            </w:r>
-          </w:p>
-        </w:tc>
-        <w:tc>
-          <w:tcPr>
-            <w:tcW w:w="2898" w:type="dxa"/>
-            <w:tcBorders>
-              <w:top w:val="single" w:sz="8" w:space="0" w:color="000000"/>
-              <w:left w:val="single" w:sz="8" w:space="0" w:color="000000"/>
-              <w:bottom w:val="single" w:sz="8" w:space="0" w:color="000000"/>
-              <w:right w:val="single" w:sz="8" w:space="0" w:color="000000"/>
-            </w:tcBorders>
-            <w:shd w:val="clear" w:color="auto" w:fill="D9D9D9"/>
-          </w:tcPr>
-          <w:p>
-            <w:pPr>
-              <w:spacing w:after="0" w:line="259" w:lineRule="auto"/>
-              <w:ind w:left="5" w:firstLine="0"/>
-              <w:jc w:val="center"/>
-            </w:pPr>
-            <w:r>
-              <w:t>—</w:t>
-            </w:r>
-          </w:p>
-        </w:tc>
-      </w:tr>
     </w:tbl>
     <w:p>
       <w:pPr>
@@ -4483,6 +3213,7 @@
       </w:pPr>
       <w:bookmarkStart w:id="15" w:name="_Toc9532"/>
       <w:r>
+        <w:lastRenderedPageBreak/>
         <w:t>Condizioni limite</w:t>
       </w:r>
       <w:bookmarkEnd w:id="15"/>
@@ -4517,40 +3248,15 @@
       </w:r>
       <w:proofErr w:type="spellStart"/>
       <w:r>
-        <w:t>PostPone</w:t>
+        <w:t>SmartLaundry</w:t>
       </w:r>
       <w:proofErr w:type="spellEnd"/>
       <w:r>
-        <w:t xml:space="preserve"> è stato progettato per essere installato, avviato e, eventualmente, modificato e/o riavviato in caso di manutenzione da parte del team di sviluppo. Si prevede che una volta installato, il sistema sarà accompagnato da un'unità di </w:t>
-      </w:r>
-      <w:r>
-        <w:lastRenderedPageBreak/>
-        <w:t>backup persistente sufficientemente grande che effettuerà il backup sistematico di parte o di tutti i dati elaborati fino a quel momento.</w:t>
-      </w:r>
-    </w:p>
-    <w:p>
-      <w:pPr>
-        <w:ind w:left="-5"/>
-      </w:pPr>
-      <w:proofErr w:type="spellStart"/>
-      <w:r>
-        <w:rPr>
-          <w:b/>
-        </w:rPr>
-        <w:t>Initialization</w:t>
-      </w:r>
-      <w:proofErr w:type="spellEnd"/>
-      <w:r>
-        <w:rPr>
-          <w:b/>
-        </w:rPr>
-        <w:t xml:space="preserve">: </w:t>
-      </w:r>
-      <w:r>
-        <w:t>l’Admin può eseguire routine di configurazione del sistema una volta avviato.</w:t>
-      </w:r>
-      <w:r>
-        <w:br w:type="page"/>
+        <w:t xml:space="preserve"> è stato progettato per essere installato e avviato da un responsabile tecnico, che può eventualmente riavviarlo in caso di aggiornamenti di manutenzione da parte del team di sviluppo. Si prevede che una volta installato, il sistema non venga manomesso in alcun modo dall’utente.</w:t>
+      </w:r>
+      <w:r>
+        <w:br/>
+        <w:t>Il sistema cancella i dati più vecchi di 3 mesi, per non occupare l’intera memoria.</w:t>
       </w:r>
     </w:p>
     <w:p>
@@ -4560,7 +3266,6 @@
       </w:pPr>
       <w:bookmarkStart w:id="16" w:name="_Toc9533"/>
       <w:r>
-        <w:lastRenderedPageBreak/>
         <w:t>Servizi del sottosistema</w:t>
       </w:r>
       <w:bookmarkEnd w:id="16"/>
@@ -4575,8 +3280,8 @@
           <w:noProof/>
         </w:rPr>
         <w:drawing>
-          <wp:inline distT="0" distB="0" distL="0" distR="0" wp14:anchorId="02BE2EF0" wp14:editId="551B6276">
-            <wp:extent cx="5734050" cy="6010275"/>
+          <wp:inline distT="0" distB="0" distL="0" distR="0" wp14:anchorId="6F66F462" wp14:editId="5BBA3AA0">
+            <wp:extent cx="4428623" cy="6010275"/>
             <wp:effectExtent l="0" t="0" r="0" b="0"/>
             <wp:docPr id="625" name="Picture 625"/>
             <wp:cNvGraphicFramePr/>
@@ -4588,7 +3293,13 @@
                     <pic:cNvPicPr/>
                   </pic:nvPicPr>
                   <pic:blipFill>
-                    <a:blip r:embed="rId24"/>
+                    <a:blip r:embed="rId22">
+                      <a:extLst>
+                        <a:ext uri="{28A0092B-C50C-407E-A947-70E740481C1C}">
+                          <a14:useLocalDpi xmlns:a14="http://schemas.microsoft.com/office/drawing/2010/main" val="0"/>
+                        </a:ext>
+                      </a:extLst>
+                    </a:blip>
                     <a:stretch>
                       <a:fillRect/>
                     </a:stretch>
@@ -4596,7 +3307,7 @@
                   <pic:spPr>
                     <a:xfrm>
                       <a:off x="0" y="0"/>
-                      <a:ext cx="5734050" cy="6010275"/>
+                      <a:ext cx="4428623" cy="6010275"/>
                     </a:xfrm>
                     <a:prstGeom prst="rect">
                       <a:avLst/>
@@ -4620,7 +3331,7 @@
           <w:i/>
           <w:sz w:val="18"/>
         </w:rPr>
-        <w:t>Figura 4.1: Diagramma Sottosistemi software con annessi servizi offerti</w:t>
+        <w:t xml:space="preserve"> Diagramma Sottosistemi software con annessi servizi offerti</w:t>
       </w:r>
     </w:p>
     <w:p>
@@ -4630,6 +3341,7 @@
       </w:pPr>
       <w:bookmarkStart w:id="17" w:name="_Toc9534"/>
       <w:r>
+        <w:lastRenderedPageBreak/>
         <w:t>Glossario</w:t>
       </w:r>
       <w:bookmarkEnd w:id="17"/>
@@ -4649,15 +3361,15 @@
         <w:tblW w:w="9000" w:type="dxa"/>
         <w:tblInd w:w="8" w:type="dxa"/>
         <w:tblCellMar>
-          <w:top w:w="157" w:type="dxa"/>
+          <w:top w:w="158" w:type="dxa"/>
           <w:left w:w="98" w:type="dxa"/>
           <w:right w:w="115" w:type="dxa"/>
         </w:tblCellMar>
         <w:tblLook w:val="04A0" w:firstRow="1" w:lastRow="0" w:firstColumn="1" w:lastColumn="0" w:noHBand="0" w:noVBand="1"/>
       </w:tblPr>
       <w:tblGrid>
-        <w:gridCol w:w="3360"/>
-        <w:gridCol w:w="5640"/>
+        <w:gridCol w:w="2880"/>
+        <w:gridCol w:w="6120"/>
       </w:tblGrid>
       <w:tr>
         <w:trPr>
@@ -4665,7 +3377,7 @@
         </w:trPr>
         <w:tc>
           <w:tcPr>
-            <w:tcW w:w="3360" w:type="dxa"/>
+            <w:tcW w:w="2880" w:type="dxa"/>
             <w:tcBorders>
               <w:top w:val="single" w:sz="8" w:space="0" w:color="000000"/>
               <w:left w:val="single" w:sz="8" w:space="0" w:color="000000"/>
@@ -4690,7 +3402,7 @@
         </w:tc>
         <w:tc>
           <w:tcPr>
-            <w:tcW w:w="5640" w:type="dxa"/>
+            <w:tcW w:w="6120" w:type="dxa"/>
             <w:tcBorders>
               <w:top w:val="single" w:sz="8" w:space="0" w:color="000000"/>
               <w:left w:val="single" w:sz="8" w:space="0" w:color="000000"/>
@@ -4716,11 +3428,11 @@
       </w:tr>
       <w:tr>
         <w:trPr>
-          <w:trHeight w:val="980"/>
+          <w:trHeight w:val="721"/>
         </w:trPr>
         <w:tc>
           <w:tcPr>
-            <w:tcW w:w="3360" w:type="dxa"/>
+            <w:tcW w:w="2880" w:type="dxa"/>
             <w:tcBorders>
               <w:top w:val="single" w:sz="8" w:space="0" w:color="000000"/>
               <w:left w:val="single" w:sz="8" w:space="0" w:color="000000"/>
@@ -4738,21 +3450,13 @@
               <w:rPr>
                 <w:b/>
               </w:rPr>
-              <w:t xml:space="preserve">Display </w:t>
-            </w:r>
-            <w:proofErr w:type="spellStart"/>
-            <w:r>
-              <w:rPr>
-                <w:b/>
-              </w:rPr>
-              <w:t>Weather</w:t>
-            </w:r>
-            <w:proofErr w:type="spellEnd"/>
-          </w:p>
-        </w:tc>
-        <w:tc>
-          <w:tcPr>
-            <w:tcW w:w="5640" w:type="dxa"/>
+              <w:t>Tecnico</w:t>
+            </w:r>
+          </w:p>
+        </w:tc>
+        <w:tc>
+          <w:tcPr>
+            <w:tcW w:w="6120" w:type="dxa"/>
             <w:tcBorders>
               <w:top w:val="single" w:sz="8" w:space="0" w:color="000000"/>
               <w:left w:val="single" w:sz="8" w:space="0" w:color="000000"/>
@@ -4768,120 +3472,15 @@
               <w:ind w:left="0" w:firstLine="0"/>
             </w:pPr>
             <w:r>
-              <w:t>Sezione della dashboard in cui è mostrato il meteo relativo alla posizione dell’utente per i prossimi 7 giorni grazie all’uso di un API</w:t>
-            </w:r>
-          </w:p>
-        </w:tc>
-      </w:tr>
-      <w:tr>
-        <w:trPr>
-          <w:trHeight w:val="480"/>
-        </w:trPr>
-        <w:tc>
-          <w:tcPr>
-            <w:tcW w:w="3360" w:type="dxa"/>
-            <w:tcBorders>
-              <w:top w:val="single" w:sz="8" w:space="0" w:color="000000"/>
-              <w:left w:val="single" w:sz="8" w:space="0" w:color="000000"/>
-              <w:bottom w:val="single" w:sz="8" w:space="0" w:color="000000"/>
-              <w:right w:val="single" w:sz="8" w:space="0" w:color="000000"/>
-            </w:tcBorders>
-            <w:shd w:val="clear" w:color="auto" w:fill="B7B7B7"/>
-            <w:vAlign w:val="center"/>
-          </w:tcPr>
-          <w:p>
-            <w:pPr>
-              <w:spacing w:after="0" w:line="259" w:lineRule="auto"/>
-              <w:ind w:left="0" w:firstLine="0"/>
-            </w:pPr>
-            <w:r>
-              <w:rPr>
-                <w:b/>
-              </w:rPr>
-              <w:lastRenderedPageBreak/>
-              <w:t>Edit Password Form</w:t>
-            </w:r>
-          </w:p>
-        </w:tc>
-        <w:tc>
-          <w:tcPr>
-            <w:tcW w:w="5640" w:type="dxa"/>
-            <w:tcBorders>
-              <w:top w:val="single" w:sz="8" w:space="0" w:color="000000"/>
-              <w:left w:val="single" w:sz="8" w:space="0" w:color="000000"/>
-              <w:bottom w:val="single" w:sz="8" w:space="0" w:color="000000"/>
-              <w:right w:val="single" w:sz="8" w:space="0" w:color="000000"/>
-            </w:tcBorders>
-            <w:shd w:val="clear" w:color="auto" w:fill="CCCCCC"/>
-            <w:vAlign w:val="center"/>
-          </w:tcPr>
-          <w:p>
-            <w:pPr>
-              <w:spacing w:after="0" w:line="259" w:lineRule="auto"/>
-              <w:ind w:left="0" w:firstLine="0"/>
-            </w:pPr>
-            <w:r>
-              <w:t>Form necessario al cambio password</w:t>
-            </w:r>
-          </w:p>
-        </w:tc>
-      </w:tr>
-      <w:tr>
-        <w:trPr>
-          <w:trHeight w:val="480"/>
-        </w:trPr>
-        <w:tc>
-          <w:tcPr>
-            <w:tcW w:w="3360" w:type="dxa"/>
-            <w:tcBorders>
-              <w:top w:val="single" w:sz="8" w:space="0" w:color="000000"/>
-              <w:left w:val="single" w:sz="8" w:space="0" w:color="000000"/>
-              <w:bottom w:val="single" w:sz="8" w:space="0" w:color="000000"/>
-              <w:right w:val="single" w:sz="8" w:space="0" w:color="000000"/>
-            </w:tcBorders>
-            <w:shd w:val="clear" w:color="auto" w:fill="B7B7B7"/>
-            <w:vAlign w:val="center"/>
-          </w:tcPr>
-          <w:p>
-            <w:pPr>
-              <w:spacing w:after="0" w:line="259" w:lineRule="auto"/>
-              <w:ind w:left="0" w:firstLine="0"/>
-            </w:pPr>
-            <w:r>
-              <w:rPr>
-                <w:b/>
-              </w:rPr>
-              <w:t xml:space="preserve">Edit </w:t>
+              <w:t xml:space="preserve">Tipo di utente di Smart </w:t>
             </w:r>
             <w:proofErr w:type="spellStart"/>
             <w:r>
-              <w:rPr>
-                <w:b/>
-              </w:rPr>
-              <w:t>Profile</w:t>
+              <w:t>Laundry</w:t>
             </w:r>
             <w:proofErr w:type="spellEnd"/>
-          </w:p>
-        </w:tc>
-        <w:tc>
-          <w:tcPr>
-            <w:tcW w:w="5640" w:type="dxa"/>
-            <w:tcBorders>
-              <w:top w:val="single" w:sz="8" w:space="0" w:color="000000"/>
-              <w:left w:val="single" w:sz="8" w:space="0" w:color="000000"/>
-              <w:bottom w:val="single" w:sz="8" w:space="0" w:color="000000"/>
-              <w:right w:val="single" w:sz="8" w:space="0" w:color="000000"/>
-            </w:tcBorders>
-            <w:shd w:val="clear" w:color="auto" w:fill="CCCCCC"/>
-            <w:vAlign w:val="center"/>
-          </w:tcPr>
-          <w:p>
-            <w:pPr>
-              <w:spacing w:after="0" w:line="259" w:lineRule="auto"/>
-              <w:ind w:left="0" w:firstLine="0"/>
-            </w:pPr>
-            <w:r>
-              <w:t>Procedura di cambio informazioni del profilo</w:t>
+            <w:r>
+              <w:t>. Egli può accedere a delle impostazioni particolari.</w:t>
             </w:r>
           </w:p>
         </w:tc>
@@ -4892,7 +3491,7 @@
         </w:trPr>
         <w:tc>
           <w:tcPr>
-            <w:tcW w:w="3360" w:type="dxa"/>
+            <w:tcW w:w="2880" w:type="dxa"/>
             <w:tcBorders>
               <w:top w:val="single" w:sz="8" w:space="0" w:color="000000"/>
               <w:left w:val="single" w:sz="8" w:space="0" w:color="000000"/>
@@ -4905,32 +3504,23 @@
             <w:pPr>
               <w:spacing w:after="0" w:line="259" w:lineRule="auto"/>
               <w:ind w:left="0" w:firstLine="0"/>
-            </w:pPr>
-            <w:r>
               <w:rPr>
                 <w:b/>
+                <w:bCs/>
               </w:rPr>
-              <w:t xml:space="preserve">Edit </w:t>
-            </w:r>
-            <w:proofErr w:type="spellStart"/>
+            </w:pPr>
             <w:r>
               <w:rPr>
                 <w:b/>
+                <w:bCs/>
               </w:rPr>
-              <w:t>Profile</w:t>
-            </w:r>
-            <w:proofErr w:type="spellEnd"/>
-            <w:r>
-              <w:rPr>
-                <w:b/>
-              </w:rPr>
-              <w:t xml:space="preserve"> Form</w:t>
-            </w:r>
-          </w:p>
-        </w:tc>
-        <w:tc>
-          <w:tcPr>
-            <w:tcW w:w="5640" w:type="dxa"/>
+              <w:t>Processo</w:t>
+            </w:r>
+          </w:p>
+        </w:tc>
+        <w:tc>
+          <w:tcPr>
+            <w:tcW w:w="6120" w:type="dxa"/>
             <w:tcBorders>
               <w:top w:val="single" w:sz="8" w:space="0" w:color="000000"/>
               <w:left w:val="single" w:sz="8" w:space="0" w:color="000000"/>
@@ -4943,10 +3533,10 @@
           <w:p>
             <w:pPr>
               <w:spacing w:after="0" w:line="259" w:lineRule="auto"/>
-              <w:ind w:left="0" w:firstLine="0"/>
-            </w:pPr>
-            <w:r>
-              <w:t>Form necessario alla modifica delle informazioni dello studente</w:t>
+              <w:ind w:left="0" w:right="30" w:firstLine="0"/>
+            </w:pPr>
+            <w:r>
+              <w:t>Azione eseguita dal dispositivo tra le 4 disponibili.</w:t>
             </w:r>
           </w:p>
         </w:tc>
@@ -4957,7 +3547,7 @@
         </w:trPr>
         <w:tc>
           <w:tcPr>
-            <w:tcW w:w="3360" w:type="dxa"/>
+            <w:tcW w:w="2880" w:type="dxa"/>
             <w:tcBorders>
               <w:top w:val="single" w:sz="8" w:space="0" w:color="000000"/>
               <w:left w:val="single" w:sz="8" w:space="0" w:color="000000"/>
@@ -4970,18 +3560,23 @@
             <w:pPr>
               <w:spacing w:after="0" w:line="259" w:lineRule="auto"/>
               <w:ind w:left="0" w:firstLine="0"/>
-            </w:pPr>
-            <w:r>
               <w:rPr>
                 <w:b/>
+                <w:bCs/>
               </w:rPr>
-              <w:t>Log-in Form Amministratore</w:t>
-            </w:r>
-          </w:p>
-        </w:tc>
-        <w:tc>
-          <w:tcPr>
-            <w:tcW w:w="5640" w:type="dxa"/>
+            </w:pPr>
+            <w:r>
+              <w:rPr>
+                <w:b/>
+                <w:bCs/>
+              </w:rPr>
+              <w:t>Lavaggio</w:t>
+            </w:r>
+          </w:p>
+        </w:tc>
+        <w:tc>
+          <w:tcPr>
+            <w:tcW w:w="6120" w:type="dxa"/>
             <w:tcBorders>
               <w:top w:val="single" w:sz="8" w:space="0" w:color="000000"/>
               <w:left w:val="single" w:sz="8" w:space="0" w:color="000000"/>
@@ -4994,62 +3589,10 @@
           <w:p>
             <w:pPr>
               <w:spacing w:after="0" w:line="259" w:lineRule="auto"/>
-              <w:ind w:left="0" w:right="14" w:firstLine="0"/>
-            </w:pPr>
-            <w:r>
-              <w:t>Form necessario al login dell’amministratore nel sistema</w:t>
-            </w:r>
-          </w:p>
-        </w:tc>
-      </w:tr>
-      <w:tr>
-        <w:trPr>
-          <w:trHeight w:val="480"/>
-        </w:trPr>
-        <w:tc>
-          <w:tcPr>
-            <w:tcW w:w="3360" w:type="dxa"/>
-            <w:tcBorders>
-              <w:top w:val="single" w:sz="8" w:space="0" w:color="000000"/>
-              <w:left w:val="single" w:sz="8" w:space="0" w:color="000000"/>
-              <w:bottom w:val="single" w:sz="8" w:space="0" w:color="000000"/>
-              <w:right w:val="single" w:sz="8" w:space="0" w:color="000000"/>
-            </w:tcBorders>
-            <w:shd w:val="clear" w:color="auto" w:fill="B7B7B7"/>
-            <w:vAlign w:val="center"/>
-          </w:tcPr>
-          <w:p>
-            <w:pPr>
-              <w:spacing w:after="0" w:line="259" w:lineRule="auto"/>
               <w:ind w:left="0" w:firstLine="0"/>
             </w:pPr>
             <w:r>
-              <w:rPr>
-                <w:b/>
-              </w:rPr>
-              <w:t>Log-in Form Studente</w:t>
-            </w:r>
-          </w:p>
-        </w:tc>
-        <w:tc>
-          <w:tcPr>
-            <w:tcW w:w="5640" w:type="dxa"/>
-            <w:tcBorders>
-              <w:top w:val="single" w:sz="8" w:space="0" w:color="000000"/>
-              <w:left w:val="single" w:sz="8" w:space="0" w:color="000000"/>
-              <w:bottom w:val="single" w:sz="8" w:space="0" w:color="000000"/>
-              <w:right w:val="single" w:sz="8" w:space="0" w:color="000000"/>
-            </w:tcBorders>
-            <w:shd w:val="clear" w:color="auto" w:fill="CCCCCC"/>
-            <w:vAlign w:val="center"/>
-          </w:tcPr>
-          <w:p>
-            <w:pPr>
-              <w:spacing w:after="0" w:line="259" w:lineRule="auto"/>
-              <w:ind w:left="0" w:firstLine="0"/>
-            </w:pPr>
-            <w:r>
-              <w:t>Form necessario al login dello studente nel sistema</w:t>
+              <w:t>Sezione del sistema dove l’utente può gestire il lavaggio.</w:t>
             </w:r>
           </w:p>
         </w:tc>
@@ -5060,7 +3603,7 @@
         </w:trPr>
         <w:tc>
           <w:tcPr>
-            <w:tcW w:w="3360" w:type="dxa"/>
+            <w:tcW w:w="2880" w:type="dxa"/>
             <w:tcBorders>
               <w:top w:val="single" w:sz="8" w:space="0" w:color="000000"/>
               <w:left w:val="single" w:sz="8" w:space="0" w:color="000000"/>
@@ -5073,20 +3616,23 @@
             <w:pPr>
               <w:spacing w:after="0" w:line="259" w:lineRule="auto"/>
               <w:ind w:left="0" w:firstLine="0"/>
-            </w:pPr>
-            <w:proofErr w:type="spellStart"/>
-            <w:r>
               <w:rPr>
                 <w:b/>
+                <w:bCs/>
               </w:rPr>
-              <w:t>OpenWeatherAPI</w:t>
-            </w:r>
-            <w:proofErr w:type="spellEnd"/>
-          </w:p>
-        </w:tc>
-        <w:tc>
-          <w:tcPr>
-            <w:tcW w:w="5640" w:type="dxa"/>
+            </w:pPr>
+            <w:r>
+              <w:rPr>
+                <w:b/>
+                <w:bCs/>
+              </w:rPr>
+              <w:t>Asciugatura</w:t>
+            </w:r>
+          </w:p>
+        </w:tc>
+        <w:tc>
+          <w:tcPr>
+            <w:tcW w:w="6120" w:type="dxa"/>
             <w:tcBorders>
               <w:top w:val="single" w:sz="8" w:space="0" w:color="000000"/>
               <w:left w:val="single" w:sz="8" w:space="0" w:color="000000"/>
@@ -5102,18 +3648,18 @@
               <w:ind w:left="0" w:firstLine="0"/>
             </w:pPr>
             <w:r>
-              <w:t>API che comunica i dati relativi alle condizioni meteorologiche al sistema</w:t>
+              <w:t>Sezione del sistema dove l’utente può gestire l’asciugatura.</w:t>
             </w:r>
           </w:p>
         </w:tc>
       </w:tr>
       <w:tr>
         <w:trPr>
-          <w:trHeight w:val="460"/>
+          <w:trHeight w:val="860"/>
         </w:trPr>
         <w:tc>
           <w:tcPr>
-            <w:tcW w:w="3360" w:type="dxa"/>
+            <w:tcW w:w="2880" w:type="dxa"/>
             <w:tcBorders>
               <w:top w:val="single" w:sz="8" w:space="0" w:color="000000"/>
               <w:left w:val="single" w:sz="8" w:space="0" w:color="000000"/>
@@ -5126,26 +3672,23 @@
             <w:pPr>
               <w:spacing w:after="0" w:line="259" w:lineRule="auto"/>
               <w:ind w:left="0" w:firstLine="0"/>
-            </w:pPr>
-            <w:r>
               <w:rPr>
                 <w:b/>
+                <w:bCs/>
               </w:rPr>
-              <w:t xml:space="preserve">Password </w:t>
-            </w:r>
-            <w:proofErr w:type="spellStart"/>
+            </w:pPr>
             <w:r>
               <w:rPr>
                 <w:b/>
+                <w:bCs/>
               </w:rPr>
-              <w:t>Sender</w:t>
-            </w:r>
-            <w:proofErr w:type="spellEnd"/>
-          </w:p>
-        </w:tc>
-        <w:tc>
-          <w:tcPr>
-            <w:tcW w:w="5640" w:type="dxa"/>
+              <w:t>Deumidificatore</w:t>
+            </w:r>
+          </w:p>
+        </w:tc>
+        <w:tc>
+          <w:tcPr>
+            <w:tcW w:w="6120" w:type="dxa"/>
             <w:tcBorders>
               <w:top w:val="single" w:sz="8" w:space="0" w:color="000000"/>
               <w:left w:val="single" w:sz="8" w:space="0" w:color="000000"/>
@@ -5153,6 +3696,7 @@
               <w:right w:val="single" w:sz="8" w:space="0" w:color="000000"/>
             </w:tcBorders>
             <w:shd w:val="clear" w:color="auto" w:fill="CCCCCC"/>
+            <w:vAlign w:val="center"/>
           </w:tcPr>
           <w:p>
             <w:pPr>
@@ -5160,18 +3704,18 @@
               <w:ind w:left="0" w:firstLine="0"/>
             </w:pPr>
             <w:r>
-              <w:t>Procedura che invia la password all’utente</w:t>
+              <w:t>Sezione del sistema dove l’utente può gestire la deumidificazione.</w:t>
             </w:r>
           </w:p>
         </w:tc>
       </w:tr>
       <w:tr>
         <w:trPr>
-          <w:trHeight w:val="480"/>
+          <w:trHeight w:val="720"/>
         </w:trPr>
         <w:tc>
           <w:tcPr>
-            <w:tcW w:w="3360" w:type="dxa"/>
+            <w:tcW w:w="2880" w:type="dxa"/>
             <w:tcBorders>
               <w:top w:val="single" w:sz="8" w:space="0" w:color="000000"/>
               <w:left w:val="single" w:sz="8" w:space="0" w:color="000000"/>
@@ -5184,76 +3728,23 @@
             <w:pPr>
               <w:spacing w:after="0" w:line="259" w:lineRule="auto"/>
               <w:ind w:left="0" w:firstLine="0"/>
-            </w:pPr>
-            <w:r>
               <w:rPr>
                 <w:b/>
+                <w:bCs/>
               </w:rPr>
-              <w:t>Password Update</w:t>
-            </w:r>
-          </w:p>
-        </w:tc>
-        <w:tc>
-          <w:tcPr>
-            <w:tcW w:w="5640" w:type="dxa"/>
-            <w:tcBorders>
-              <w:top w:val="single" w:sz="8" w:space="0" w:color="000000"/>
-              <w:left w:val="single" w:sz="8" w:space="0" w:color="000000"/>
-              <w:bottom w:val="single" w:sz="8" w:space="0" w:color="000000"/>
-              <w:right w:val="single" w:sz="8" w:space="0" w:color="000000"/>
-            </w:tcBorders>
-            <w:shd w:val="clear" w:color="auto" w:fill="CCCCCC"/>
-          </w:tcPr>
-          <w:p>
-            <w:pPr>
-              <w:spacing w:after="0" w:line="259" w:lineRule="auto"/>
-              <w:ind w:left="0" w:firstLine="0"/>
-            </w:pPr>
-            <w:r>
-              <w:t>Procedura di cambio password</w:t>
-            </w:r>
-          </w:p>
-        </w:tc>
-      </w:tr>
-      <w:tr>
-        <w:trPr>
-          <w:trHeight w:val="480"/>
-        </w:trPr>
-        <w:tc>
-          <w:tcPr>
-            <w:tcW w:w="3360" w:type="dxa"/>
-            <w:tcBorders>
-              <w:top w:val="single" w:sz="8" w:space="0" w:color="000000"/>
-              <w:left w:val="single" w:sz="8" w:space="0" w:color="000000"/>
-              <w:bottom w:val="single" w:sz="8" w:space="0" w:color="000000"/>
-              <w:right w:val="single" w:sz="8" w:space="0" w:color="000000"/>
-            </w:tcBorders>
-            <w:shd w:val="clear" w:color="auto" w:fill="B7B7B7"/>
-          </w:tcPr>
-          <w:p>
-            <w:pPr>
-              <w:spacing w:after="0" w:line="259" w:lineRule="auto"/>
-              <w:ind w:left="0" w:firstLine="0"/>
-            </w:pPr>
-            <w:proofErr w:type="spellStart"/>
+            </w:pPr>
             <w:r>
               <w:rPr>
                 <w:b/>
+                <w:bCs/>
               </w:rPr>
-              <w:t>PostPone</w:t>
-            </w:r>
-            <w:proofErr w:type="spellEnd"/>
-            <w:r>
-              <w:rPr>
-                <w:b/>
-              </w:rPr>
-              <w:t xml:space="preserve"> Form</w:t>
-            </w:r>
-          </w:p>
-        </w:tc>
-        <w:tc>
-          <w:tcPr>
-            <w:tcW w:w="5640" w:type="dxa"/>
+              <w:t>Riscaldamento</w:t>
+            </w:r>
+          </w:p>
+        </w:tc>
+        <w:tc>
+          <w:tcPr>
+            <w:tcW w:w="6120" w:type="dxa"/>
             <w:tcBorders>
               <w:top w:val="single" w:sz="8" w:space="0" w:color="000000"/>
               <w:left w:val="single" w:sz="8" w:space="0" w:color="000000"/>
@@ -5268,184 +3759,7 @@
               <w:ind w:left="0" w:firstLine="0"/>
             </w:pPr>
             <w:r>
-              <w:t xml:space="preserve">Form di inserimento di un </w:t>
-            </w:r>
-            <w:proofErr w:type="spellStart"/>
-            <w:r>
-              <w:t>PostPone</w:t>
-            </w:r>
-            <w:proofErr w:type="spellEnd"/>
-          </w:p>
-        </w:tc>
-      </w:tr>
-      <w:tr>
-        <w:trPr>
-          <w:trHeight w:val="480"/>
-        </w:trPr>
-        <w:tc>
-          <w:tcPr>
-            <w:tcW w:w="3360" w:type="dxa"/>
-            <w:tcBorders>
-              <w:top w:val="single" w:sz="8" w:space="0" w:color="000000"/>
-              <w:left w:val="single" w:sz="8" w:space="0" w:color="000000"/>
-              <w:bottom w:val="single" w:sz="8" w:space="0" w:color="000000"/>
-              <w:right w:val="single" w:sz="8" w:space="0" w:color="000000"/>
-            </w:tcBorders>
-            <w:shd w:val="clear" w:color="auto" w:fill="B7B7B7"/>
-            <w:vAlign w:val="center"/>
-          </w:tcPr>
-          <w:p>
-            <w:pPr>
-              <w:spacing w:after="0" w:line="259" w:lineRule="auto"/>
-              <w:ind w:left="0" w:firstLine="0"/>
-            </w:pPr>
-            <w:r>
-              <w:rPr>
-                <w:b/>
-              </w:rPr>
-              <w:t>Quiz List</w:t>
-            </w:r>
-          </w:p>
-        </w:tc>
-        <w:tc>
-          <w:tcPr>
-            <w:tcW w:w="5640" w:type="dxa"/>
-            <w:tcBorders>
-              <w:top w:val="single" w:sz="8" w:space="0" w:color="000000"/>
-              <w:left w:val="single" w:sz="8" w:space="0" w:color="000000"/>
-              <w:bottom w:val="single" w:sz="8" w:space="0" w:color="000000"/>
-              <w:right w:val="single" w:sz="8" w:space="0" w:color="000000"/>
-            </w:tcBorders>
-            <w:shd w:val="clear" w:color="auto" w:fill="CCCCCC"/>
-            <w:vAlign w:val="center"/>
-          </w:tcPr>
-          <w:p>
-            <w:pPr>
-              <w:spacing w:after="0" w:line="259" w:lineRule="auto"/>
-              <w:ind w:left="0" w:firstLine="0"/>
-            </w:pPr>
-            <w:r>
-              <w:t>Schermata dei quiz a disposizione dell’utente</w:t>
-            </w:r>
-          </w:p>
-        </w:tc>
-      </w:tr>
-      <w:tr>
-        <w:trPr>
-          <w:trHeight w:val="480"/>
-        </w:trPr>
-        <w:tc>
-          <w:tcPr>
-            <w:tcW w:w="3360" w:type="dxa"/>
-            <w:tcBorders>
-              <w:top w:val="single" w:sz="8" w:space="0" w:color="000000"/>
-              <w:left w:val="single" w:sz="8" w:space="0" w:color="000000"/>
-              <w:bottom w:val="single" w:sz="8" w:space="0" w:color="000000"/>
-              <w:right w:val="single" w:sz="8" w:space="0" w:color="000000"/>
-            </w:tcBorders>
-            <w:shd w:val="clear" w:color="auto" w:fill="B7B7B7"/>
-            <w:vAlign w:val="center"/>
-          </w:tcPr>
-          <w:p>
-            <w:pPr>
-              <w:spacing w:after="0" w:line="259" w:lineRule="auto"/>
-              <w:ind w:left="0" w:firstLine="0"/>
-            </w:pPr>
-            <w:proofErr w:type="spellStart"/>
-            <w:r>
-              <w:rPr>
-                <w:b/>
-              </w:rPr>
-              <w:t>Recover</w:t>
-            </w:r>
-            <w:proofErr w:type="spellEnd"/>
-            <w:r>
-              <w:rPr>
-                <w:b/>
-              </w:rPr>
-              <w:t xml:space="preserve"> Password Form</w:t>
-            </w:r>
-          </w:p>
-        </w:tc>
-        <w:tc>
-          <w:tcPr>
-            <w:tcW w:w="5640" w:type="dxa"/>
-            <w:tcBorders>
-              <w:top w:val="single" w:sz="8" w:space="0" w:color="000000"/>
-              <w:left w:val="single" w:sz="8" w:space="0" w:color="000000"/>
-              <w:bottom w:val="single" w:sz="8" w:space="0" w:color="000000"/>
-              <w:right w:val="single" w:sz="8" w:space="0" w:color="000000"/>
-            </w:tcBorders>
-            <w:shd w:val="clear" w:color="auto" w:fill="CCCCCC"/>
-            <w:vAlign w:val="center"/>
-          </w:tcPr>
-          <w:p>
-            <w:pPr>
-              <w:spacing w:after="0" w:line="259" w:lineRule="auto"/>
-              <w:ind w:left="0" w:firstLine="0"/>
-            </w:pPr>
-            <w:r>
-              <w:t>Form necessario al recupero password</w:t>
-            </w:r>
-          </w:p>
-        </w:tc>
-      </w:tr>
-      <w:tr>
-        <w:trPr>
-          <w:trHeight w:val="480"/>
-        </w:trPr>
-        <w:tc>
-          <w:tcPr>
-            <w:tcW w:w="3360" w:type="dxa"/>
-            <w:tcBorders>
-              <w:top w:val="single" w:sz="8" w:space="0" w:color="000000"/>
-              <w:left w:val="single" w:sz="8" w:space="0" w:color="000000"/>
-              <w:bottom w:val="single" w:sz="8" w:space="0" w:color="000000"/>
-              <w:right w:val="single" w:sz="8" w:space="0" w:color="000000"/>
-            </w:tcBorders>
-            <w:shd w:val="clear" w:color="auto" w:fill="B7B7B7"/>
-            <w:vAlign w:val="center"/>
-          </w:tcPr>
-          <w:p>
-            <w:pPr>
-              <w:spacing w:after="0" w:line="259" w:lineRule="auto"/>
-              <w:ind w:left="0" w:firstLine="0"/>
-            </w:pPr>
-            <w:proofErr w:type="spellStart"/>
-            <w:r>
-              <w:rPr>
-                <w:b/>
-              </w:rPr>
-              <w:t>Rewards</w:t>
-            </w:r>
-            <w:proofErr w:type="spellEnd"/>
-            <w:r>
-              <w:rPr>
-                <w:b/>
-              </w:rPr>
-              <w:t xml:space="preserve"> List</w:t>
-            </w:r>
-          </w:p>
-        </w:tc>
-        <w:tc>
-          <w:tcPr>
-            <w:tcW w:w="5640" w:type="dxa"/>
-            <w:tcBorders>
-              <w:top w:val="single" w:sz="8" w:space="0" w:color="000000"/>
-              <w:left w:val="single" w:sz="8" w:space="0" w:color="000000"/>
-              <w:bottom w:val="single" w:sz="8" w:space="0" w:color="000000"/>
-              <w:right w:val="single" w:sz="8" w:space="0" w:color="000000"/>
-            </w:tcBorders>
-            <w:shd w:val="clear" w:color="auto" w:fill="CCCCCC"/>
-            <w:vAlign w:val="center"/>
-          </w:tcPr>
-          <w:p>
-            <w:pPr>
-              <w:spacing w:after="0" w:line="259" w:lineRule="auto"/>
-              <w:ind w:left="0" w:firstLine="0"/>
-            </w:pPr>
-            <w:r>
-              <w:t>Schermata delle ricompense a disposizione dell’utente</w:t>
+              <w:t>Sezione del sistema dove l’utente può gestire il riscaldamento.</w:t>
             </w:r>
           </w:p>
         </w:tc>
@@ -5456,7 +3770,7 @@
         </w:trPr>
         <w:tc>
           <w:tcPr>
-            <w:tcW w:w="3360" w:type="dxa"/>
+            <w:tcW w:w="2880" w:type="dxa"/>
             <w:tcBorders>
               <w:top w:val="single" w:sz="8" w:space="0" w:color="000000"/>
               <w:left w:val="single" w:sz="8" w:space="0" w:color="000000"/>
@@ -5469,26 +3783,142 @@
             <w:pPr>
               <w:spacing w:after="0" w:line="259" w:lineRule="auto"/>
               <w:ind w:left="0" w:firstLine="0"/>
-            </w:pPr>
+              <w:rPr>
+                <w:b/>
+                <w:bCs/>
+              </w:rPr>
+            </w:pPr>
+            <w:r>
+              <w:rPr>
+                <w:b/>
+                <w:bCs/>
+              </w:rPr>
+              <w:t xml:space="preserve">Smart </w:t>
+            </w:r>
             <w:proofErr w:type="spellStart"/>
             <w:r>
+              <w:rPr>
+                <w:b/>
+                <w:bCs/>
+              </w:rPr>
+              <w:t>Laundry</w:t>
+            </w:r>
+            <w:proofErr w:type="spellEnd"/>
+          </w:p>
+        </w:tc>
+        <w:tc>
+          <w:tcPr>
+            <w:tcW w:w="6120" w:type="dxa"/>
+            <w:tcBorders>
+              <w:top w:val="single" w:sz="8" w:space="0" w:color="000000"/>
+              <w:left w:val="single" w:sz="8" w:space="0" w:color="000000"/>
+              <w:bottom w:val="single" w:sz="8" w:space="0" w:color="000000"/>
+              <w:right w:val="single" w:sz="8" w:space="0" w:color="000000"/>
+            </w:tcBorders>
+            <w:shd w:val="clear" w:color="auto" w:fill="CCCCCC"/>
+            <w:vAlign w:val="center"/>
+          </w:tcPr>
+          <w:p>
+            <w:pPr>
+              <w:spacing w:after="0" w:line="259" w:lineRule="auto"/>
+              <w:ind w:left="0" w:firstLine="0"/>
+            </w:pPr>
+            <w:r>
+              <w:t>Sezione del sistema dove lo studente può riscuotere le ricompense che vuole.</w:t>
+            </w:r>
+          </w:p>
+        </w:tc>
+      </w:tr>
+      <w:tr>
+        <w:trPr>
+          <w:trHeight w:val="722"/>
+        </w:trPr>
+        <w:tc>
+          <w:tcPr>
+            <w:tcW w:w="2880" w:type="dxa"/>
+            <w:tcBorders>
+              <w:top w:val="single" w:sz="8" w:space="0" w:color="000000"/>
+              <w:left w:val="single" w:sz="8" w:space="0" w:color="000000"/>
+              <w:bottom w:val="single" w:sz="8" w:space="0" w:color="000000"/>
+              <w:right w:val="single" w:sz="8" w:space="0" w:color="000000"/>
+            </w:tcBorders>
+            <w:shd w:val="clear" w:color="auto" w:fill="B7B7B7"/>
+          </w:tcPr>
+          <w:p>
+            <w:pPr>
+              <w:spacing w:after="0" w:line="259" w:lineRule="auto"/>
+              <w:ind w:left="0" w:firstLine="0"/>
+              <w:rPr>
+                <w:b/>
+                <w:bCs/>
+              </w:rPr>
+            </w:pPr>
+            <w:r>
+              <w:rPr>
+                <w:b/>
+                <w:bCs/>
+              </w:rPr>
+              <w:t>Proprietario</w:t>
+            </w:r>
+          </w:p>
+        </w:tc>
+        <w:tc>
+          <w:tcPr>
+            <w:tcW w:w="6120" w:type="dxa"/>
+            <w:tcBorders>
+              <w:top w:val="single" w:sz="8" w:space="0" w:color="000000"/>
+              <w:left w:val="single" w:sz="8" w:space="0" w:color="000000"/>
+              <w:bottom w:val="single" w:sz="8" w:space="0" w:color="000000"/>
+              <w:right w:val="single" w:sz="8" w:space="0" w:color="000000"/>
+            </w:tcBorders>
+            <w:shd w:val="clear" w:color="auto" w:fill="CCCCCC"/>
+            <w:vAlign w:val="center"/>
+          </w:tcPr>
+          <w:p>
+            <w:pPr>
+              <w:spacing w:after="0" w:line="259" w:lineRule="auto"/>
+              <w:ind w:left="0" w:firstLine="0"/>
+            </w:pPr>
+            <w:r>
+              <w:t>Colui che usufruisce del sistema grazie ai permessi ricevuti. Nel sistema si prevedono utenti Studente e Amministratore.</w:t>
+            </w:r>
+          </w:p>
+        </w:tc>
+      </w:tr>
+      <w:tr>
+        <w:trPr>
+          <w:trHeight w:val="722"/>
+        </w:trPr>
+        <w:tc>
+          <w:tcPr>
+            <w:tcW w:w="2880" w:type="dxa"/>
+            <w:tcBorders>
+              <w:top w:val="single" w:sz="8" w:space="0" w:color="000000"/>
+              <w:left w:val="single" w:sz="8" w:space="0" w:color="000000"/>
+              <w:bottom w:val="single" w:sz="8" w:space="0" w:color="000000"/>
+              <w:right w:val="single" w:sz="8" w:space="0" w:color="000000"/>
+            </w:tcBorders>
+            <w:shd w:val="clear" w:color="auto" w:fill="B7B7B7"/>
+          </w:tcPr>
+          <w:p>
+            <w:pPr>
+              <w:spacing w:after="0" w:line="259" w:lineRule="auto"/>
+              <w:ind w:left="0" w:firstLine="0"/>
               <w:rPr>
                 <w:b/>
               </w:rPr>
-              <w:t>Rewards</w:t>
-            </w:r>
-            <w:proofErr w:type="spellEnd"/>
+            </w:pPr>
             <w:r>
               <w:rPr>
                 <w:b/>
               </w:rPr>
-              <w:t xml:space="preserve"> Management</w:t>
-            </w:r>
-          </w:p>
-        </w:tc>
-        <w:tc>
-          <w:tcPr>
-            <w:tcW w:w="5640" w:type="dxa"/>
+              <w:t>Sensore</w:t>
+            </w:r>
+          </w:p>
+        </w:tc>
+        <w:tc>
+          <w:tcPr>
+            <w:tcW w:w="6120" w:type="dxa"/>
             <w:tcBorders>
               <w:top w:val="single" w:sz="8" w:space="0" w:color="000000"/>
               <w:left w:val="single" w:sz="8" w:space="0" w:color="000000"/>
@@ -5504,18 +3934,18 @@
               <w:ind w:left="0" w:firstLine="0"/>
             </w:pPr>
             <w:r>
-              <w:t>Insieme di procedure per il management delle ricompense affidato all’amministratore</w:t>
+              <w:t>Sensore per il tracciamento dei dati metereologici intorno al dispositivo.</w:t>
             </w:r>
           </w:p>
         </w:tc>
       </w:tr>
       <w:tr>
         <w:trPr>
-          <w:trHeight w:val="460"/>
+          <w:trHeight w:val="722"/>
         </w:trPr>
         <w:tc>
           <w:tcPr>
-            <w:tcW w:w="3360" w:type="dxa"/>
+            <w:tcW w:w="2880" w:type="dxa"/>
             <w:tcBorders>
               <w:top w:val="single" w:sz="8" w:space="0" w:color="000000"/>
               <w:left w:val="single" w:sz="8" w:space="0" w:color="000000"/>
@@ -5528,34 +3958,21 @@
             <w:pPr>
               <w:spacing w:after="0" w:line="259" w:lineRule="auto"/>
               <w:ind w:left="0" w:firstLine="0"/>
-            </w:pPr>
-            <w:proofErr w:type="spellStart"/>
-            <w:r>
               <w:rPr>
                 <w:b/>
               </w:rPr>
-              <w:t>Sign</w:t>
-            </w:r>
-            <w:proofErr w:type="spellEnd"/>
+            </w:pPr>
             <w:r>
               <w:rPr>
                 <w:b/>
               </w:rPr>
-              <w:t xml:space="preserve">-up </w:t>
-            </w:r>
-            <w:proofErr w:type="spellStart"/>
-            <w:r>
-              <w:rPr>
-                <w:b/>
-              </w:rPr>
-              <w:t>checker</w:t>
-            </w:r>
-            <w:proofErr w:type="spellEnd"/>
-          </w:p>
-        </w:tc>
-        <w:tc>
-          <w:tcPr>
-            <w:tcW w:w="5640" w:type="dxa"/>
+              <w:t>Modalità Automatica</w:t>
+            </w:r>
+          </w:p>
+        </w:tc>
+        <w:tc>
+          <w:tcPr>
+            <w:tcW w:w="6120" w:type="dxa"/>
             <w:tcBorders>
               <w:top w:val="single" w:sz="8" w:space="0" w:color="000000"/>
               <w:left w:val="single" w:sz="8" w:space="0" w:color="000000"/>
@@ -5563,6 +3980,7 @@
               <w:right w:val="single" w:sz="8" w:space="0" w:color="000000"/>
             </w:tcBorders>
             <w:shd w:val="clear" w:color="auto" w:fill="CCCCCC"/>
+            <w:vAlign w:val="center"/>
           </w:tcPr>
           <w:p>
             <w:pPr>
@@ -5570,83 +3988,18 @@
               <w:ind w:left="0" w:firstLine="0"/>
             </w:pPr>
             <w:r>
-              <w:t xml:space="preserve">Procedura di controllo del </w:t>
-            </w:r>
-            <w:proofErr w:type="spellStart"/>
-            <w:r>
-              <w:t>form</w:t>
-            </w:r>
-            <w:proofErr w:type="spellEnd"/>
-            <w:r>
-              <w:t xml:space="preserve"> di registrazione.</w:t>
-            </w:r>
-          </w:p>
-        </w:tc>
-      </w:tr>
-      <w:tr>
-        <w:trPr>
-          <w:trHeight w:val="482"/>
-        </w:trPr>
-        <w:tc>
-          <w:tcPr>
-            <w:tcW w:w="3360" w:type="dxa"/>
-            <w:tcBorders>
-              <w:top w:val="single" w:sz="8" w:space="0" w:color="000000"/>
-              <w:left w:val="single" w:sz="8" w:space="0" w:color="000000"/>
-              <w:bottom w:val="single" w:sz="8" w:space="0" w:color="000000"/>
-              <w:right w:val="single" w:sz="8" w:space="0" w:color="000000"/>
-            </w:tcBorders>
-            <w:shd w:val="clear" w:color="auto" w:fill="B7B7B7"/>
-          </w:tcPr>
-          <w:p>
-            <w:pPr>
-              <w:spacing w:after="0" w:line="259" w:lineRule="auto"/>
-              <w:ind w:left="0" w:firstLine="0"/>
-            </w:pPr>
-            <w:proofErr w:type="spellStart"/>
-            <w:r>
-              <w:rPr>
-                <w:b/>
-              </w:rPr>
-              <w:t>Sign</w:t>
-            </w:r>
-            <w:proofErr w:type="spellEnd"/>
-            <w:r>
-              <w:rPr>
-                <w:b/>
-              </w:rPr>
-              <w:t>-up Form</w:t>
-            </w:r>
-          </w:p>
-        </w:tc>
-        <w:tc>
-          <w:tcPr>
-            <w:tcW w:w="5640" w:type="dxa"/>
-            <w:tcBorders>
-              <w:top w:val="single" w:sz="8" w:space="0" w:color="000000"/>
-              <w:left w:val="single" w:sz="8" w:space="0" w:color="000000"/>
-              <w:bottom w:val="single" w:sz="8" w:space="0" w:color="000000"/>
-              <w:right w:val="single" w:sz="8" w:space="0" w:color="000000"/>
-            </w:tcBorders>
-            <w:shd w:val="clear" w:color="auto" w:fill="CCCCCC"/>
-          </w:tcPr>
-          <w:p>
-            <w:pPr>
-              <w:spacing w:after="0" w:line="259" w:lineRule="auto"/>
-              <w:ind w:left="0" w:firstLine="0"/>
-            </w:pPr>
-            <w:r>
-              <w:t>Form necessario alla registrazione al sistema</w:t>
+              <w:t>Modalità che in modo autonomo gestisce i diversi processi e ricalibra le routine, sfruttando i sensori.</w:t>
             </w:r>
           </w:p>
         </w:tc>
       </w:tr>
     </w:tbl>
     <w:p/>
+    <w:p/>
     <w:sectPr>
-      <w:footerReference w:type="even" r:id="rId25"/>
-      <w:footerReference w:type="default" r:id="rId26"/>
-      <w:footerReference w:type="first" r:id="rId27"/>
+      <w:footerReference w:type="even" r:id="rId23"/>
+      <w:footerReference w:type="default" r:id="rId24"/>
+      <w:footerReference w:type="first" r:id="rId25"/>
       <w:pgSz w:w="11920" w:h="16840"/>
       <w:pgMar w:top="1486" w:right="1454" w:bottom="1531" w:left="1440" w:header="720" w:footer="720" w:gutter="0"/>
       <w:pgNumType w:start="0"/>
@@ -5655,31 +4008,6 @@
     </w:sectPr>
   </w:body>
 </w:document>
-</file>
-
-<file path=word/endnotes.xml><?xml version="1.0" encoding="utf-8"?>
-<w:endnotes xmlns:wpc="http://schemas.microsoft.com/office/word/2010/wordprocessingCanvas" xmlns:cx="http://schemas.microsoft.com/office/drawing/2014/chartex" xmlns:cx1="http://schemas.microsoft.com/office/drawing/2015/9/8/chartex" xmlns:cx2="http://schemas.microsoft.com/office/drawing/2015/10/21/chartex" xmlns:cx3="http://schemas.microsoft.com/office/drawing/2016/5/9/chartex" xmlns:cx4="http://schemas.microsoft.com/office/drawing/2016/5/10/chartex" xmlns:cx5="http://schemas.microsoft.com/office/drawing/2016/5/11/chartex" xmlns:cx6="http://schemas.microsoft.com/office/drawing/2016/5/12/chartex" xmlns:cx7="http://schemas.microsoft.com/office/drawing/2016/5/13/chartex" xmlns:cx8="http://schemas.microsoft.com/office/drawing/2016/5/14/chartex" xmlns:mc="http://schemas.openxmlformats.org/markup-compatibility/2006" xmlns:aink="http://schemas.microsoft.com/office/drawing/2016/ink" xmlns:am3d="http://schemas.microsoft.com/office/drawing/2017/model3d" xmlns:o="urn:schemas-microsoft-com:office:office" xmlns:oel="http://schemas.microsoft.com/office/2019/extlst" xmlns:r="http://schemas.openxmlformats.org/officeDocument/2006/relationships" xmlns:m="http://schemas.openxmlformats.org/officeDocument/2006/math" xmlns:v="urn:schemas-microsoft-com:vml" xmlns:wp14="http://schemas.microsoft.com/office/word/2010/wordprocessingDrawing" xmlns:wp="http://schemas.openxmlformats.org/drawingml/2006/wordprocessingDrawing" xmlns:w10="urn:schemas-microsoft-com:office:word" xmlns:w="http://schemas.openxmlformats.org/wordprocessingml/2006/main" xmlns:w14="http://schemas.microsoft.com/office/word/2010/wordml" xmlns:w15="http://schemas.microsoft.com/office/word/2012/wordml" xmlns:w16cex="http://schemas.microsoft.com/office/word/2018/wordml/cex" xmlns:w16cid="http://schemas.microsoft.com/office/word/2016/wordml/cid" xmlns:w16="http://schemas.microsoft.com/office/word/2018/wordml" xmlns:w16du="http://schemas.microsoft.com/office/word/2023/wordml/word16du" xmlns:w16sdtdh="http://schemas.microsoft.com/office/word/2020/wordml/sdtdatahash" xmlns:w16se="http://schemas.microsoft.com/office/word/2015/wordml/symex" xmlns:wpg="http://schemas.microsoft.com/office/word/2010/wordprocessingGroup" xmlns:wpi="http://schemas.microsoft.com/office/word/2010/wordprocessingInk" xmlns:wne="http://schemas.microsoft.com/office/word/2006/wordml" xmlns:wps="http://schemas.microsoft.com/office/word/2010/wordprocessingShape" mc:Ignorable="w14 w15 w16se w16cid w16 w16cex w16sdtdh wp14">
-  <w:endnote w:type="separator" w:id="-1">
-    <w:p>
-      <w:pPr>
-        <w:spacing w:after="0" w:line="240" w:lineRule="auto"/>
-      </w:pPr>
-      <w:r>
-        <w:separator/>
-      </w:r>
-    </w:p>
-  </w:endnote>
-  <w:endnote w:type="continuationSeparator" w:id="0">
-    <w:p>
-      <w:pPr>
-        <w:spacing w:after="0" w:line="240" w:lineRule="auto"/>
-      </w:pPr>
-      <w:r>
-        <w:continuationSeparator/>
-      </w:r>
-    </w:p>
-  </w:endnote>
-</w:endnotes>
 </file>
 
 <file path=word/footer1.xml><?xml version="1.0" encoding="utf-8"?>
@@ -5747,31 +4075,6 @@
 </w:ftr>
 </file>
 
-<file path=word/footnotes.xml><?xml version="1.0" encoding="utf-8"?>
-<w:footnotes xmlns:wpc="http://schemas.microsoft.com/office/word/2010/wordprocessingCanvas" xmlns:cx="http://schemas.microsoft.com/office/drawing/2014/chartex" xmlns:cx1="http://schemas.microsoft.com/office/drawing/2015/9/8/chartex" xmlns:cx2="http://schemas.microsoft.com/office/drawing/2015/10/21/chartex" xmlns:cx3="http://schemas.microsoft.com/office/drawing/2016/5/9/chartex" xmlns:cx4="http://schemas.microsoft.com/office/drawing/2016/5/10/chartex" xmlns:cx5="http://schemas.microsoft.com/office/drawing/2016/5/11/chartex" xmlns:cx6="http://schemas.microsoft.com/office/drawing/2016/5/12/chartex" xmlns:cx7="http://schemas.microsoft.com/office/drawing/2016/5/13/chartex" xmlns:cx8="http://schemas.microsoft.com/office/drawing/2016/5/14/chartex" xmlns:mc="http://schemas.openxmlformats.org/markup-compatibility/2006" xmlns:aink="http://schemas.microsoft.com/office/drawing/2016/ink" xmlns:am3d="http://schemas.microsoft.com/office/drawing/2017/model3d" xmlns:o="urn:schemas-microsoft-com:office:office" xmlns:oel="http://schemas.microsoft.com/office/2019/extlst" xmlns:r="http://schemas.openxmlformats.org/officeDocument/2006/relationships" xmlns:m="http://schemas.openxmlformats.org/officeDocument/2006/math" xmlns:v="urn:schemas-microsoft-com:vml" xmlns:wp14="http://schemas.microsoft.com/office/word/2010/wordprocessingDrawing" xmlns:wp="http://schemas.openxmlformats.org/drawingml/2006/wordprocessingDrawing" xmlns:w10="urn:schemas-microsoft-com:office:word" xmlns:w="http://schemas.openxmlformats.org/wordprocessingml/2006/main" xmlns:w14="http://schemas.microsoft.com/office/word/2010/wordml" xmlns:w15="http://schemas.microsoft.com/office/word/2012/wordml" xmlns:w16cex="http://schemas.microsoft.com/office/word/2018/wordml/cex" xmlns:w16cid="http://schemas.microsoft.com/office/word/2016/wordml/cid" xmlns:w16="http://schemas.microsoft.com/office/word/2018/wordml" xmlns:w16du="http://schemas.microsoft.com/office/word/2023/wordml/word16du" xmlns:w16sdtdh="http://schemas.microsoft.com/office/word/2020/wordml/sdtdatahash" xmlns:w16se="http://schemas.microsoft.com/office/word/2015/wordml/symex" xmlns:wpg="http://schemas.microsoft.com/office/word/2010/wordprocessingGroup" xmlns:wpi="http://schemas.microsoft.com/office/word/2010/wordprocessingInk" xmlns:wne="http://schemas.microsoft.com/office/word/2006/wordml" xmlns:wps="http://schemas.microsoft.com/office/word/2010/wordprocessingShape" mc:Ignorable="w14 w15 w16se w16cid w16 w16cex w16sdtdh wp14">
-  <w:footnote w:type="separator" w:id="-1">
-    <w:p>
-      <w:pPr>
-        <w:spacing w:after="0" w:line="240" w:lineRule="auto"/>
-      </w:pPr>
-      <w:r>
-        <w:separator/>
-      </w:r>
-    </w:p>
-  </w:footnote>
-  <w:footnote w:type="continuationSeparator" w:id="0">
-    <w:p>
-      <w:pPr>
-        <w:spacing w:after="0" w:line="240" w:lineRule="auto"/>
-      </w:pPr>
-      <w:r>
-        <w:continuationSeparator/>
-      </w:r>
-    </w:p>
-  </w:footnote>
-</w:footnotes>
-</file>
-
 <file path=word/numbering.xml><?xml version="1.0" encoding="utf-8"?>
 <w:numbering xmlns:wpc="http://schemas.microsoft.com/office/word/2010/wordprocessingCanvas" xmlns:cx="http://schemas.microsoft.com/office/drawing/2014/chartex" xmlns:cx1="http://schemas.microsoft.com/office/drawing/2015/9/8/chartex" xmlns:cx2="http://schemas.microsoft.com/office/drawing/2015/10/21/chartex" xmlns:cx3="http://schemas.microsoft.com/office/drawing/2016/5/9/chartex" xmlns:cx4="http://schemas.microsoft.com/office/drawing/2016/5/10/chartex" xmlns:cx5="http://schemas.microsoft.com/office/drawing/2016/5/11/chartex" xmlns:cx6="http://schemas.microsoft.com/office/drawing/2016/5/12/chartex" xmlns:cx7="http://schemas.microsoft.com/office/drawing/2016/5/13/chartex" xmlns:cx8="http://schemas.microsoft.com/office/drawing/2016/5/14/chartex" xmlns:mc="http://schemas.openxmlformats.org/markup-compatibility/2006" xmlns:aink="http://schemas.microsoft.com/office/drawing/2016/ink" xmlns:am3d="http://schemas.microsoft.com/office/drawing/2017/model3d" xmlns:o="urn:schemas-microsoft-com:office:office" xmlns:oel="http://schemas.microsoft.com/office/2019/extlst" xmlns:r="http://schemas.openxmlformats.org/officeDocument/2006/relationships" xmlns:m="http://schemas.openxmlformats.org/officeDocument/2006/math" xmlns:v="urn:schemas-microsoft-com:vml" xmlns:wp14="http://schemas.microsoft.com/office/word/2010/wordprocessingDrawing" xmlns:wp="http://schemas.openxmlformats.org/drawingml/2006/wordprocessingDrawing" xmlns:w10="urn:schemas-microsoft-com:office:word" xmlns:w="http://schemas.openxmlformats.org/wordprocessingml/2006/main" xmlns:w14="http://schemas.microsoft.com/office/word/2010/wordml" xmlns:w15="http://schemas.microsoft.com/office/word/2012/wordml" xmlns:w16cex="http://schemas.microsoft.com/office/word/2018/wordml/cex" xmlns:w16cid="http://schemas.microsoft.com/office/word/2016/wordml/cid" xmlns:w16="http://schemas.microsoft.com/office/word/2018/wordml" xmlns:w16du="http://schemas.microsoft.com/office/word/2023/wordml/word16du" xmlns:w16sdtdh="http://schemas.microsoft.com/office/word/2020/wordml/sdtdatahash" xmlns:w16se="http://schemas.microsoft.com/office/word/2015/wordml/symex" xmlns:wpg="http://schemas.microsoft.com/office/word/2010/wordprocessingGroup" xmlns:wpi="http://schemas.microsoft.com/office/word/2010/wordprocessingInk" xmlns:wne="http://schemas.microsoft.com/office/word/2006/wordml" xmlns:wps="http://schemas.microsoft.com/office/word/2010/wordprocessingShape" mc:Ignorable="w14 w15 w16se w16cid w16 w16cex w16sdtdh wp14">
   <w:abstractNum w:abstractNumId="0" w15:restartNumberingAfterBreak="0">
@@ -6624,16 +4927,16 @@
       </w:rPr>
     </w:lvl>
   </w:abstractNum>
-  <w:num w:numId="1" w16cid:durableId="195579240">
+  <w:num w:numId="1" w16cid:durableId="999893237">
     <w:abstractNumId w:val="3"/>
   </w:num>
-  <w:num w:numId="2" w16cid:durableId="233585373">
+  <w:num w:numId="2" w16cid:durableId="2003267983">
     <w:abstractNumId w:val="1"/>
   </w:num>
-  <w:num w:numId="3" w16cid:durableId="2096053084">
+  <w:num w:numId="3" w16cid:durableId="1560508439">
     <w:abstractNumId w:val="0"/>
   </w:num>
-  <w:num w:numId="4" w16cid:durableId="1626038386">
+  <w:num w:numId="4" w16cid:durableId="1600480886">
     <w:abstractNumId w:val="2"/>
   </w:num>
 </w:numbering>
@@ -6644,11 +4947,11 @@
   <w:docDefaults>
     <w:rPrDefault>
       <w:rPr>
-        <w:rFonts w:asciiTheme="minorHAnsi" w:eastAsiaTheme="minorEastAsia" w:hAnsiTheme="minorHAnsi" w:cstheme="minorBidi"/>
+        <w:rFonts w:asciiTheme="minorHAnsi" w:eastAsiaTheme="minorHAnsi" w:hAnsiTheme="minorHAnsi" w:cstheme="minorBidi"/>
         <w:kern w:val="2"/>
         <w:sz w:val="22"/>
         <w:szCs w:val="22"/>
-        <w:lang w:val="it-IT" w:eastAsia="it-IT" w:bidi="ar-SA"/>
+        <w:lang w:val="it-IT" w:eastAsia="en-US" w:bidi="ar-SA"/>
         <w14:ligatures w14:val="standardContextual"/>
       </w:rPr>
     </w:rPrDefault>
@@ -7039,6 +5342,7 @@
   <w:style w:type="paragraph" w:default="1" w:styleId="Normale">
     <w:name w:val="Normal"/>
     <w:qFormat/>
+    <w:rsid w:val="00585E69"/>
     <w:pPr>
       <w:spacing w:after="314" w:line="271" w:lineRule="auto"/>
       <w:ind w:left="10" w:hanging="10"/>
@@ -7046,6 +5350,7 @@
     <w:rPr>
       <w:rFonts w:ascii="Arial" w:eastAsia="Arial" w:hAnsi="Arial" w:cs="Arial"/>
       <w:color w:val="000000"/>
+      <w:lang w:eastAsia="it-IT"/>
     </w:rPr>
   </w:style>
   <w:style w:type="paragraph" w:styleId="Titolo1">
@@ -7054,6 +5359,7 @@
     <w:link w:val="Titolo1Carattere"/>
     <w:uiPriority w:val="9"/>
     <w:qFormat/>
+    <w:rsid w:val="00585E69"/>
     <w:pPr>
       <w:keepNext/>
       <w:keepLines/>
@@ -7068,6 +5374,7 @@
       <w:rFonts w:ascii="Arial" w:eastAsia="Arial" w:hAnsi="Arial" w:cs="Arial"/>
       <w:color w:val="000000"/>
       <w:sz w:val="54"/>
+      <w:lang w:eastAsia="it-IT"/>
     </w:rPr>
   </w:style>
   <w:style w:type="paragraph" w:styleId="Titolo2">
@@ -7077,6 +5384,7 @@
     <w:uiPriority w:val="9"/>
     <w:unhideWhenUsed/>
     <w:qFormat/>
+    <w:rsid w:val="00585E69"/>
     <w:pPr>
       <w:keepNext/>
       <w:keepLines/>
@@ -7092,48 +5400,7 @@
       <w:rFonts w:ascii="Arial" w:eastAsia="Arial" w:hAnsi="Arial" w:cs="Arial"/>
       <w:color w:val="000000"/>
       <w:sz w:val="34"/>
-    </w:rPr>
-  </w:style>
-  <w:style w:type="paragraph" w:styleId="Titolo3">
-    <w:name w:val="heading 3"/>
-    <w:next w:val="Normale"/>
-    <w:link w:val="Titolo3Carattere"/>
-    <w:uiPriority w:val="9"/>
-    <w:semiHidden/>
-    <w:unhideWhenUsed/>
-    <w:qFormat/>
-    <w:pPr>
-      <w:keepNext/>
-      <w:keepLines/>
-      <w:spacing w:after="0"/>
-      <w:ind w:left="10" w:hanging="10"/>
-      <w:outlineLvl w:val="2"/>
-    </w:pPr>
-    <w:rPr>
-      <w:rFonts w:ascii="Arial" w:eastAsia="Arial" w:hAnsi="Arial" w:cs="Arial"/>
-      <w:color w:val="000000"/>
-      <w:sz w:val="34"/>
-    </w:rPr>
-  </w:style>
-  <w:style w:type="paragraph" w:styleId="Titolo4">
-    <w:name w:val="heading 4"/>
-    <w:next w:val="Normale"/>
-    <w:link w:val="Titolo4Carattere"/>
-    <w:uiPriority w:val="9"/>
-    <w:semiHidden/>
-    <w:unhideWhenUsed/>
-    <w:qFormat/>
-    <w:pPr>
-      <w:keepNext/>
-      <w:keepLines/>
-      <w:spacing w:after="0"/>
-      <w:ind w:left="10" w:hanging="10"/>
-      <w:outlineLvl w:val="3"/>
-    </w:pPr>
-    <w:rPr>
-      <w:rFonts w:ascii="Arial" w:eastAsia="Arial" w:hAnsi="Arial" w:cs="Arial"/>
-      <w:color w:val="000000"/>
-      <w:sz w:val="34"/>
+      <w:lang w:eastAsia="it-IT"/>
     </w:rPr>
   </w:style>
   <w:style w:type="character" w:default="1" w:styleId="Carpredefinitoparagrafo">
@@ -7163,73 +5430,42 @@
     <w:semiHidden/>
     <w:unhideWhenUsed/>
   </w:style>
-  <w:style w:type="character" w:customStyle="1" w:styleId="Titolo3Carattere">
-    <w:name w:val="Titolo 3 Carattere"/>
-    <w:link w:val="Titolo3"/>
+  <w:style w:type="character" w:customStyle="1" w:styleId="Titolo1Carattere">
+    <w:name w:val="Titolo 1 Carattere"/>
+    <w:basedOn w:val="Carpredefinitoparagrafo"/>
+    <w:link w:val="Titolo1"/>
+    <w:uiPriority w:val="9"/>
+    <w:rsid w:val="00585E69"/>
+    <w:rPr>
+      <w:rFonts w:ascii="Arial" w:eastAsia="Arial" w:hAnsi="Arial" w:cs="Arial"/>
+      <w:color w:val="000000"/>
+      <w:sz w:val="54"/>
+      <w:lang w:eastAsia="it-IT"/>
+    </w:rPr>
+  </w:style>
+  <w:style w:type="character" w:customStyle="1" w:styleId="Titolo2Carattere">
+    <w:name w:val="Titolo 2 Carattere"/>
+    <w:basedOn w:val="Carpredefinitoparagrafo"/>
+    <w:link w:val="Titolo2"/>
+    <w:uiPriority w:val="9"/>
+    <w:rsid w:val="00585E69"/>
     <w:rPr>
       <w:rFonts w:ascii="Arial" w:eastAsia="Arial" w:hAnsi="Arial" w:cs="Arial"/>
       <w:color w:val="000000"/>
       <w:sz w:val="34"/>
-    </w:rPr>
-  </w:style>
-  <w:style w:type="character" w:customStyle="1" w:styleId="Titolo4Carattere">
-    <w:name w:val="Titolo 4 Carattere"/>
-    <w:link w:val="Titolo4"/>
-    <w:rPr>
-      <w:rFonts w:ascii="Arial" w:eastAsia="Arial" w:hAnsi="Arial" w:cs="Arial"/>
-      <w:color w:val="000000"/>
-      <w:sz w:val="34"/>
-    </w:rPr>
-  </w:style>
-  <w:style w:type="character" w:customStyle="1" w:styleId="Titolo1Carattere">
-    <w:name w:val="Titolo 1 Carattere"/>
-    <w:link w:val="Titolo1"/>
-    <w:rPr>
-      <w:rFonts w:ascii="Arial" w:eastAsia="Arial" w:hAnsi="Arial" w:cs="Arial"/>
-      <w:color w:val="000000"/>
-      <w:sz w:val="54"/>
-    </w:rPr>
-  </w:style>
-  <w:style w:type="character" w:customStyle="1" w:styleId="Titolo2Carattere">
-    <w:name w:val="Titolo 2 Carattere"/>
-    <w:link w:val="Titolo2"/>
-    <w:rPr>
-      <w:rFonts w:ascii="Arial" w:eastAsia="Arial" w:hAnsi="Arial" w:cs="Arial"/>
-      <w:color w:val="000000"/>
-      <w:sz w:val="34"/>
-    </w:rPr>
-  </w:style>
-  <w:style w:type="paragraph" w:styleId="Sommario1">
-    <w:name w:val="toc 1"/>
-    <w:hidden/>
-    <w:pPr>
-      <w:spacing w:after="133"/>
-      <w:ind w:left="79" w:right="15" w:hanging="10"/>
-    </w:pPr>
-    <w:rPr>
-      <w:rFonts w:ascii="Arial" w:eastAsia="Arial" w:hAnsi="Arial" w:cs="Arial"/>
-      <w:color w:val="4A86E8"/>
-      <w:sz w:val="28"/>
-    </w:rPr>
-  </w:style>
-  <w:style w:type="paragraph" w:styleId="Sommario2">
-    <w:name w:val="toc 2"/>
-    <w:hidden/>
-    <w:pPr>
-      <w:spacing w:after="133"/>
-      <w:ind w:left="770" w:right="15" w:hanging="10"/>
-    </w:pPr>
-    <w:rPr>
-      <w:rFonts w:ascii="Arial" w:eastAsia="Arial" w:hAnsi="Arial" w:cs="Arial"/>
-      <w:color w:val="4A86E8"/>
-      <w:sz w:val="28"/>
+      <w:lang w:eastAsia="it-IT"/>
     </w:rPr>
   </w:style>
   <w:style w:type="table" w:customStyle="1" w:styleId="TableGrid">
     <w:name w:val="TableGrid"/>
+    <w:rsid w:val="00585E69"/>
     <w:pPr>
       <w:spacing w:after="0" w:line="240" w:lineRule="auto"/>
     </w:pPr>
+    <w:rPr>
+      <w:rFonts w:eastAsiaTheme="minorEastAsia"/>
+      <w:lang w:eastAsia="it-IT"/>
+    </w:rPr>
     <w:tblPr>
       <w:tblCellMar>
         <w:top w:w="0" w:type="dxa"/>

</xml_diff>